<commit_message>
Cambios en archivo de requerimientos IEEE 830
Cambios en archivo de requerimientos IEEE 830
</commit_message>
<xml_diff>
--- a/Especificación de Requerimientos IEEE 830.docx
+++ b/Especificación de Requerimientos IEEE 830.docx
@@ -2979,34 +2979,25 @@
         </w:pBdr>
         <w:tabs>
           <w:tab w:val="left" w:pos="709"/>
+          <w:tab w:val="left" w:pos="1418"/>
         </w:tabs>
         <w:spacing w:before="28" w:after="28"/>
         <w:ind w:left="357"/>
         <w:jc w:val="both"/>
-        <w:rPr>
-          <w:color w:val="365F91"/>
-        </w:rPr>
       </w:pPr>
       <w:bookmarkStart w:id="4" w:name="_2et92p0" w:colFirst="0" w:colLast="0"/>
       <w:bookmarkEnd w:id="4"/>
       <w:r>
-        <w:rPr>
-          <w:color w:val="365F91"/>
-        </w:rPr>
         <w:tab/>
         <w:t xml:space="preserve">Este documento es una Especificación de Requisitos Software (ERS) para el Sistema de información para la gestión de procesos y control de inventarios. Esta especificación se ha estructurado basándose en las directrices dadas por el estándar IEEE </w:t>
       </w:r>
       <w:r>
         <w:rPr>
-          <w:color w:val="365F91"/>
           <w:shd w:val="clear" w:color="auto" w:fill="F5F5F5"/>
         </w:rPr>
         <w:t xml:space="preserve">Práctica Recomendada para Especificaciones de Requisitos Software </w:t>
       </w:r>
       <w:r>
-        <w:rPr>
-          <w:color w:val="365F91"/>
-        </w:rPr>
         <w:t>ANSI/IEEE 830, 1998.</w:t>
       </w:r>
     </w:p>
@@ -3021,13 +3012,11 @@
         </w:pBdr>
         <w:tabs>
           <w:tab w:val="left" w:pos="709"/>
+          <w:tab w:val="left" w:pos="1418"/>
         </w:tabs>
         <w:spacing w:before="28" w:after="28"/>
         <w:ind w:left="357"/>
         <w:jc w:val="both"/>
-        <w:rPr>
-          <w:color w:val="000000"/>
-        </w:rPr>
       </w:pPr>
     </w:p>
     <w:p>
@@ -3107,22 +3096,34 @@
         <w:tab/>
       </w:r>
       <w:r>
-        <w:rPr>
-          <w:color w:val="365F91"/>
-        </w:rPr>
         <w:t xml:space="preserve">El presente documento tiene como propósito definir las especificaciones funcionales, para el desarrollo de un sistema de información web que permitirá administrar y ofrecer servicios a potenciales </w:t>
       </w:r>
       <w:r>
-        <w:rPr>
-          <w:color w:val="365F91"/>
-        </w:rPr>
         <w:t>usuarios</w:t>
       </w:r>
       <w:r>
-        <w:rPr>
-          <w:color w:val="365F91"/>
-        </w:rPr>
-        <w:t>, desde prestamos de servicios como alquiler de hoteles y vehículos, hasta reserva de pasajes de colectivo, tren y avión, entre otras funcionalidades.</w:t>
+        <w:t xml:space="preserve"> clientes</w:t>
+      </w:r>
+      <w:r>
+        <w:t xml:space="preserve">, </w:t>
+      </w:r>
+      <w:r>
+        <w:t xml:space="preserve">los mismos abarcan </w:t>
+      </w:r>
+      <w:r>
+        <w:t xml:space="preserve">desde </w:t>
+      </w:r>
+      <w:r>
+        <w:t>viajes,</w:t>
+      </w:r>
+      <w:r>
+        <w:t xml:space="preserve"> alquiler de hoteles y vehículos, hasta reserva de pasajes de colectivo, tren y avión, entre otras funcionalidades</w:t>
+      </w:r>
+      <w:r>
+        <w:t xml:space="preserve"> referidas al turismo</w:t>
+      </w:r>
+      <w:r>
+        <w:t>.</w:t>
       </w:r>
     </w:p>
     <w:p>
@@ -3207,34 +3208,35 @@
         <w:ind w:left="601" w:firstLine="106"/>
         <w:jc w:val="both"/>
         <w:rPr>
-          <w:color w:val="365F91"/>
           <w:highlight w:val="white"/>
         </w:rPr>
       </w:pPr>
       <w:r>
         <w:rPr>
-          <w:color w:val="365F91"/>
           <w:highlight w:val="white"/>
         </w:rPr>
         <w:t xml:space="preserve">Esta especificación de requisitos está dirigida al usuario del sistema, </w:t>
       </w:r>
       <w:r>
         <w:rPr>
-          <w:color w:val="365F91"/>
           <w:highlight w:val="white"/>
         </w:rPr>
         <w:t xml:space="preserve">para la divulgación y facilitación de los servicios ofrecidos por las distintas agencias de turismo y transporte al </w:t>
       </w:r>
       <w:r>
         <w:rPr>
-          <w:color w:val="365F91"/>
           <w:highlight w:val="white"/>
         </w:rPr>
         <w:t>usuario</w:t>
       </w:r>
       <w:r>
         <w:rPr>
-          <w:color w:val="365F91"/>
+          <w:highlight w:val="white"/>
+        </w:rPr>
+        <w:t xml:space="preserve"> cliente</w:t>
+      </w:r>
+      <w:r>
+        <w:rPr>
           <w:highlight w:val="white"/>
         </w:rPr>
         <w:t>.</w:t>
@@ -8041,15 +8043,11 @@
                 <w:tab w:val="left" w:pos="709"/>
               </w:tabs>
               <w:jc w:val="center"/>
-              <w:rPr>
-                <w:color w:val="365F91"/>
-              </w:rPr>
             </w:pPr>
             <w:r>
               <w:rPr>
                 <w:b/>
                 <w:i/>
-                <w:color w:val="365F91"/>
               </w:rPr>
               <w:t>Nombre</w:t>
             </w:r>
@@ -8085,15 +8083,11 @@
                 <w:tab w:val="left" w:pos="709"/>
               </w:tabs>
               <w:jc w:val="center"/>
-              <w:rPr>
-                <w:color w:val="365F91"/>
-              </w:rPr>
             </w:pPr>
             <w:r>
               <w:rPr>
                 <w:b/>
                 <w:i/>
-                <w:color w:val="365F91"/>
               </w:rPr>
               <w:t>Descripción</w:t>
             </w:r>
@@ -8133,14 +8127,10 @@
                 <w:tab w:val="left" w:pos="709"/>
               </w:tabs>
               <w:jc w:val="center"/>
-              <w:rPr>
-                <w:color w:val="365F91"/>
-              </w:rPr>
             </w:pPr>
             <w:r>
               <w:rPr>
                 <w:b/>
-                <w:color w:val="365F91"/>
               </w:rPr>
               <w:t>Usuario</w:t>
             </w:r>
@@ -8175,14 +8165,8 @@
                 <w:tab w:val="left" w:pos="709"/>
               </w:tabs>
               <w:jc w:val="both"/>
-              <w:rPr>
-                <w:color w:val="365F91"/>
-              </w:rPr>
-            </w:pPr>
-            <w:r>
-              <w:rPr>
-                <w:color w:val="365F91"/>
-              </w:rPr>
+            </w:pPr>
+            <w:r>
               <w:t>Persona que usará el sistema para gestionar procesos</w:t>
             </w:r>
           </w:p>
@@ -8221,14 +8205,10 @@
                 <w:tab w:val="left" w:pos="709"/>
               </w:tabs>
               <w:jc w:val="center"/>
-              <w:rPr>
-                <w:color w:val="365F91"/>
-              </w:rPr>
             </w:pPr>
             <w:r>
               <w:rPr>
                 <w:b/>
-                <w:color w:val="365F91"/>
               </w:rPr>
               <w:t>SIS-I</w:t>
             </w:r>
@@ -8263,15 +8243,12 @@
                 <w:tab w:val="left" w:pos="709"/>
               </w:tabs>
               <w:jc w:val="both"/>
-              <w:rPr>
-                <w:color w:val="365F91"/>
-              </w:rPr>
-            </w:pPr>
-            <w:r>
-              <w:rPr>
-                <w:color w:val="365F91"/>
-              </w:rPr>
-              <w:t>Sistema de Información Web para la Gestión de Procesos Administrativos y Académicos</w:t>
+            </w:pPr>
+            <w:r>
+              <w:t>Sistema de Información Web para la Gestión de Procesos Administrativos</w:t>
+            </w:r>
+            <w:r>
+              <w:t>.</w:t>
             </w:r>
           </w:p>
         </w:tc>
@@ -8309,14 +8286,10 @@
                 <w:tab w:val="left" w:pos="709"/>
               </w:tabs>
               <w:jc w:val="center"/>
-              <w:rPr>
-                <w:color w:val="365F91"/>
-              </w:rPr>
             </w:pPr>
             <w:r>
               <w:rPr>
                 <w:b/>
-                <w:color w:val="365F91"/>
               </w:rPr>
               <w:t>ERS</w:t>
             </w:r>
@@ -8352,14 +8325,8 @@
               </w:tabs>
               <w:spacing w:before="28" w:after="28"/>
               <w:jc w:val="both"/>
-              <w:rPr>
-                <w:color w:val="365F91"/>
-              </w:rPr>
-            </w:pPr>
-            <w:r>
-              <w:rPr>
-                <w:color w:val="365F91"/>
-              </w:rPr>
+            </w:pPr>
+            <w:r>
               <w:t>Especificación de Requisitos Software</w:t>
             </w:r>
           </w:p>
@@ -8398,14 +8365,10 @@
                 <w:tab w:val="left" w:pos="709"/>
               </w:tabs>
               <w:jc w:val="center"/>
-              <w:rPr>
-                <w:color w:val="365F91"/>
-              </w:rPr>
             </w:pPr>
             <w:r>
               <w:rPr>
                 <w:b/>
-                <w:color w:val="365F91"/>
               </w:rPr>
               <w:t>RF</w:t>
             </w:r>
@@ -8440,14 +8403,8 @@
                 <w:tab w:val="left" w:pos="709"/>
               </w:tabs>
               <w:jc w:val="both"/>
-              <w:rPr>
-                <w:color w:val="365F91"/>
-              </w:rPr>
-            </w:pPr>
-            <w:r>
-              <w:rPr>
-                <w:color w:val="365F91"/>
-              </w:rPr>
+            </w:pPr>
+            <w:r>
               <w:t>Requerimiento Funcional</w:t>
             </w:r>
           </w:p>
@@ -8486,14 +8443,10 @@
                 <w:tab w:val="left" w:pos="709"/>
               </w:tabs>
               <w:jc w:val="center"/>
-              <w:rPr>
-                <w:color w:val="365F91"/>
-              </w:rPr>
             </w:pPr>
             <w:r>
               <w:rPr>
                 <w:b/>
-                <w:color w:val="365F91"/>
               </w:rPr>
               <w:t>RNF</w:t>
             </w:r>
@@ -8528,14 +8481,8 @@
                 <w:tab w:val="left" w:pos="709"/>
               </w:tabs>
               <w:jc w:val="both"/>
-              <w:rPr>
-                <w:color w:val="365F91"/>
-              </w:rPr>
-            </w:pPr>
-            <w:r>
-              <w:rPr>
-                <w:color w:val="365F91"/>
-              </w:rPr>
+            </w:pPr>
+            <w:r>
               <w:t>Requerimiento No Funcional</w:t>
             </w:r>
           </w:p>
@@ -8574,14 +8521,10 @@
                 <w:tab w:val="left" w:pos="709"/>
               </w:tabs>
               <w:jc w:val="center"/>
-              <w:rPr>
-                <w:color w:val="365F91"/>
-              </w:rPr>
             </w:pPr>
             <w:r>
               <w:rPr>
                 <w:b/>
-                <w:color w:val="365F91"/>
               </w:rPr>
               <w:t>FTP</w:t>
             </w:r>
@@ -8616,103 +8559,9 @@
                 <w:tab w:val="left" w:pos="709"/>
               </w:tabs>
               <w:jc w:val="both"/>
-              <w:rPr>
-                <w:color w:val="365F91"/>
-              </w:rPr>
-            </w:pPr>
-            <w:r>
-              <w:rPr>
-                <w:color w:val="365F91"/>
-              </w:rPr>
+            </w:pPr>
+            <w:r>
               <w:t>Protocolo de Transferencia de Archivos</w:t>
-            </w:r>
-          </w:p>
-        </w:tc>
-      </w:tr>
-      <w:tr>
-        <w:trPr>
-          <w:jc w:val="center"/>
-        </w:trPr>
-        <w:tc>
-          <w:tcPr>
-            <w:tcW w:w="823" w:type="dxa"/>
-            <w:tcBorders>
-              <w:top w:val="single" w:sz="4" w:space="0" w:color="00000A"/>
-              <w:left w:val="single" w:sz="4" w:space="0" w:color="00000A"/>
-              <w:bottom w:val="single" w:sz="4" w:space="0" w:color="00000A"/>
-              <w:right w:val="single" w:sz="4" w:space="0" w:color="00000A"/>
-            </w:tcBorders>
-            <w:tcMar>
-              <w:top w:w="30" w:type="dxa"/>
-              <w:left w:w="30" w:type="dxa"/>
-              <w:bottom w:w="30" w:type="dxa"/>
-              <w:right w:w="30" w:type="dxa"/>
-            </w:tcMar>
-          </w:tcPr>
-          <w:p>
-            <w:pPr>
-              <w:pBdr>
-                <w:top w:val="nil"/>
-                <w:left w:val="nil"/>
-                <w:bottom w:val="nil"/>
-                <w:right w:val="nil"/>
-                <w:between w:val="nil"/>
-              </w:pBdr>
-              <w:tabs>
-                <w:tab w:val="left" w:pos="709"/>
-              </w:tabs>
-              <w:jc w:val="center"/>
-              <w:rPr>
-                <w:color w:val="365F91"/>
-              </w:rPr>
-            </w:pPr>
-            <w:r>
-              <w:rPr>
-                <w:b/>
-                <w:color w:val="365F91"/>
-              </w:rPr>
-              <w:t>Moodle</w:t>
-            </w:r>
-          </w:p>
-        </w:tc>
-        <w:tc>
-          <w:tcPr>
-            <w:tcW w:w="5550" w:type="dxa"/>
-            <w:tcBorders>
-              <w:top w:val="single" w:sz="4" w:space="0" w:color="00000A"/>
-              <w:left w:val="single" w:sz="4" w:space="0" w:color="00000A"/>
-              <w:bottom w:val="single" w:sz="4" w:space="0" w:color="00000A"/>
-              <w:right w:val="single" w:sz="4" w:space="0" w:color="00000A"/>
-            </w:tcBorders>
-            <w:tcMar>
-              <w:top w:w="30" w:type="dxa"/>
-              <w:left w:w="30" w:type="dxa"/>
-              <w:bottom w:w="30" w:type="dxa"/>
-              <w:right w:w="30" w:type="dxa"/>
-            </w:tcMar>
-          </w:tcPr>
-          <w:p>
-            <w:pPr>
-              <w:pBdr>
-                <w:top w:val="nil"/>
-                <w:left w:val="nil"/>
-                <w:bottom w:val="nil"/>
-                <w:right w:val="nil"/>
-                <w:between w:val="nil"/>
-              </w:pBdr>
-              <w:tabs>
-                <w:tab w:val="left" w:pos="709"/>
-              </w:tabs>
-              <w:jc w:val="both"/>
-              <w:rPr>
-                <w:color w:val="365F91"/>
-              </w:rPr>
-            </w:pPr>
-            <w:r>
-              <w:rPr>
-                <w:color w:val="365F91"/>
-              </w:rPr>
-              <w:t xml:space="preserve">Aula Virtual </w:t>
             </w:r>
           </w:p>
         </w:tc>
@@ -8736,6 +8585,23 @@
       </w:pPr>
       <w:bookmarkStart w:id="9" w:name="_2s8eyo1" w:colFirst="0" w:colLast="0"/>
       <w:bookmarkEnd w:id="9"/>
+    </w:p>
+    <w:p>
+      <w:pPr>
+        <w:widowControl w:val="0"/>
+        <w:pBdr>
+          <w:top w:val="nil"/>
+          <w:left w:val="nil"/>
+          <w:bottom w:val="nil"/>
+          <w:right w:val="nil"/>
+          <w:between w:val="nil"/>
+        </w:pBdr>
+        <w:ind w:left="600"/>
+        <w:rPr>
+          <w:i/>
+          <w:color w:val="FF0000"/>
+        </w:rPr>
+      </w:pPr>
     </w:p>
     <w:p>
       <w:pPr>
@@ -8850,14 +8716,7 @@
                 <w:b/>
                 <w:color w:val="000000"/>
               </w:rPr>
-              <w:t>Título</w:t>
-            </w:r>
-            <w:r>
-              <w:rPr>
-                <w:b/>
-                <w:color w:val="000000"/>
-              </w:rPr>
-              <w:t xml:space="preserve"> del Documento</w:t>
+              <w:t>Título del Documento</w:t>
             </w:r>
           </w:p>
         </w:tc>
@@ -9072,58 +8931,14 @@
         </w:pBdr>
         <w:ind w:left="600"/>
         <w:rPr>
-          <w:color w:val="1F497D" w:themeColor="text2"/>
           <w:lang w:val="es-AR"/>
         </w:rPr>
       </w:pPr>
       <w:r>
         <w:rPr>
-          <w:color w:val="1F497D" w:themeColor="text2"/>
           <w:lang w:val="es-AR"/>
         </w:rPr>
-        <w:t xml:space="preserve"> </w:t>
-      </w:r>
-      <w:r>
-        <w:rPr>
-          <w:color w:val="1F497D" w:themeColor="text2"/>
-          <w:lang w:val="es-AR"/>
-        </w:rPr>
-        <w:t xml:space="preserve">Este   documento   consta   de   tres   secciones.   En   la   primera   sección   se   realiza   </w:t>
-      </w:r>
-      <w:r>
-        <w:rPr>
-          <w:color w:val="1F497D" w:themeColor="text2"/>
-          <w:lang w:val="es-AR"/>
-        </w:rPr>
-        <w:t>una introducción</w:t>
-      </w:r>
-      <w:r>
-        <w:rPr>
-          <w:color w:val="1F497D" w:themeColor="text2"/>
-          <w:lang w:val="es-AR"/>
-        </w:rPr>
-        <w:t xml:space="preserve"> al mismo y se proporciona una visión general de la especificación de </w:t>
-      </w:r>
-      <w:r>
-        <w:rPr>
-          <w:color w:val="1F497D" w:themeColor="text2"/>
-          <w:lang w:val="es-AR"/>
-        </w:rPr>
-        <w:t>recursos del</w:t>
-      </w:r>
-      <w:r>
-        <w:rPr>
-          <w:color w:val="1F497D" w:themeColor="text2"/>
-          <w:lang w:val="es-AR"/>
-        </w:rPr>
-        <w:t xml:space="preserve"> </w:t>
-      </w:r>
-      <w:r>
-        <w:rPr>
-          <w:color w:val="1F497D" w:themeColor="text2"/>
-          <w:lang w:val="es-AR"/>
-        </w:rPr>
-        <w:t xml:space="preserve">sistema. </w:t>
+        <w:t xml:space="preserve">Este   documento   consta   de   tres   secciones.   En   la   primera   sección   se   realiza   una introducción al mismo y se proporciona una visión general de la especificación de recursos del sistema. </w:t>
       </w:r>
     </w:p>
     <w:p>
@@ -9137,79 +8952,14 @@
         </w:pBdr>
         <w:ind w:left="600"/>
         <w:rPr>
-          <w:color w:val="1F497D" w:themeColor="text2"/>
           <w:lang w:val="es-AR"/>
         </w:rPr>
       </w:pPr>
       <w:r>
         <w:rPr>
-          <w:color w:val="1F497D" w:themeColor="text2"/>
           <w:lang w:val="es-AR"/>
         </w:rPr>
-        <w:t xml:space="preserve"> </w:t>
-      </w:r>
-      <w:r>
-        <w:rPr>
-          <w:color w:val="1F497D" w:themeColor="text2"/>
-          <w:lang w:val="es-AR"/>
-        </w:rPr>
-        <w:t>En</w:t>
-      </w:r>
-      <w:r>
-        <w:rPr>
-          <w:color w:val="1F497D" w:themeColor="text2"/>
-          <w:lang w:val="es-AR"/>
-        </w:rPr>
-        <w:t xml:space="preserve"> la segunda sección del documento se realiza una descripción general del sistema, </w:t>
-      </w:r>
-      <w:r>
-        <w:rPr>
-          <w:color w:val="1F497D" w:themeColor="text2"/>
-          <w:lang w:val="es-AR"/>
-        </w:rPr>
-        <w:t>con el</w:t>
-      </w:r>
-      <w:r>
-        <w:rPr>
-          <w:color w:val="1F497D" w:themeColor="text2"/>
-          <w:lang w:val="es-AR"/>
-        </w:rPr>
-        <w:t xml:space="preserve"> fin de conocer las principales funciones que éste debe realizar, los datos asociados y </w:t>
-      </w:r>
-      <w:r>
-        <w:rPr>
-          <w:color w:val="1F497D" w:themeColor="text2"/>
-          <w:lang w:val="es-AR"/>
-        </w:rPr>
-        <w:t>los factores</w:t>
-      </w:r>
-      <w:r>
-        <w:rPr>
-          <w:color w:val="1F497D" w:themeColor="text2"/>
-          <w:lang w:val="es-AR"/>
-        </w:rPr>
-        <w:t xml:space="preserve">, restricciones, supuestos y dependencias que afectan al desarrollo, sin entrar </w:t>
-      </w:r>
-      <w:r>
-        <w:rPr>
-          <w:color w:val="1F497D" w:themeColor="text2"/>
-          <w:lang w:val="es-AR"/>
-        </w:rPr>
-        <w:t>en excesivos</w:t>
-      </w:r>
-      <w:r>
-        <w:rPr>
-          <w:color w:val="1F497D" w:themeColor="text2"/>
-          <w:lang w:val="es-AR"/>
-        </w:rPr>
-        <w:t xml:space="preserve"> detalles.</w:t>
-      </w:r>
-      <w:r>
-        <w:rPr>
-          <w:color w:val="1F497D" w:themeColor="text2"/>
-          <w:lang w:val="es-AR"/>
-        </w:rPr>
-        <w:t xml:space="preserve"> </w:t>
+        <w:t xml:space="preserve">En la segunda sección del documento se realiza una descripción general del sistema, con el fin de conocer las principales funciones que éste debe realizar, los datos asociados y los factores, restricciones, supuestos y dependencias que afectan al desarrollo, sin entrar en excesivos detalles. </w:t>
       </w:r>
     </w:p>
     <w:p>
@@ -9223,51 +8973,14 @@
         </w:pBdr>
         <w:ind w:left="600"/>
         <w:rPr>
-          <w:color w:val="1F497D" w:themeColor="text2"/>
           <w:lang w:val="es-AR"/>
         </w:rPr>
       </w:pPr>
       <w:r>
         <w:rPr>
-          <w:color w:val="1F497D" w:themeColor="text2"/>
           <w:lang w:val="es-AR"/>
         </w:rPr>
-        <w:t xml:space="preserve"> </w:t>
-      </w:r>
-      <w:r>
-        <w:rPr>
-          <w:color w:val="1F497D" w:themeColor="text2"/>
-          <w:lang w:val="es-AR"/>
-        </w:rPr>
-        <w:t xml:space="preserve">Por </w:t>
-      </w:r>
-      <w:r>
-        <w:rPr>
-          <w:color w:val="1F497D" w:themeColor="text2"/>
-          <w:lang w:val="es-AR"/>
-        </w:rPr>
-        <w:t>último, la</w:t>
-      </w:r>
-      <w:r>
-        <w:rPr>
-          <w:color w:val="1F497D" w:themeColor="text2"/>
-          <w:lang w:val="es-AR"/>
-        </w:rPr>
-        <w:t xml:space="preserve"> tercera sección   del   documento   es   aquella   en   la   que   se   </w:t>
-      </w:r>
-      <w:r>
-        <w:rPr>
-          <w:color w:val="1F497D" w:themeColor="text2"/>
-          <w:lang w:val="es-AR"/>
-        </w:rPr>
-        <w:t>definen detalladamente</w:t>
-      </w:r>
-      <w:r>
-        <w:rPr>
-          <w:color w:val="1F497D" w:themeColor="text2"/>
-          <w:lang w:val="es-AR"/>
-        </w:rPr>
-        <w:t xml:space="preserve"> los requisitos que debe satisfacer el sistema</w:t>
+        <w:t>Por último, la tercera sección   del   documento   es   aquella   en   la   que   se   definen detalladamente los requisitos que debe satisfacer el sistema</w:t>
       </w:r>
     </w:p>
     <w:p>
@@ -9357,32 +9070,23 @@
       <w:pPr>
         <w:ind w:left="600" w:firstLine="107"/>
         <w:jc w:val="both"/>
-        <w:rPr>
-          <w:color w:val="365F91"/>
-        </w:rPr>
       </w:pPr>
       <w:r>
-        <w:rPr>
-          <w:color w:val="365F91"/>
-        </w:rPr>
-        <w:t>El sistema ……….   será un producto diseñado para trabajar en entornos WEB, lo que permitirá su utilización de forma rápida y eficaz, además</w:t>
+        <w:t xml:space="preserve">El sistema </w:t>
       </w:r>
       <w:r>
-        <w:rPr>
-          <w:color w:val="365F91"/>
-        </w:rPr>
+        <w:t xml:space="preserve">de Agencia de Turismo </w:t>
+      </w:r>
+      <w:r>
+        <w:t>será un producto diseñado para trabajar en entornos WEB, lo que permitirá su utilización de forma rápida y eficaz, además</w:t>
+      </w:r>
+      <w:r>
         <w:t xml:space="preserve"> facilitará</w:t>
       </w:r>
       <w:r>
-        <w:rPr>
-          <w:color w:val="365F91"/>
-        </w:rPr>
         <w:t xml:space="preserve"> al usuario la visualización de las diferentes ofertas en el mercado del turismo a las que puede acceder. En conjunto a esto, también permitirá el fácil acceso a los distintos </w:t>
       </w:r>
       <w:r>
-        <w:rPr>
-          <w:color w:val="365F91"/>
-        </w:rPr>
         <w:t>medios de transporte disponibles para cada destino.</w:t>
       </w:r>
     </w:p>
@@ -9612,19 +9316,7 @@
               <w:rPr>
                 <w:color w:val="000000"/>
               </w:rPr>
-              <w:t>Manejo</w:t>
-            </w:r>
-            <w:r>
-              <w:rPr>
-                <w:color w:val="000000"/>
-              </w:rPr>
-              <w:t xml:space="preserve"> de herramientas </w:t>
-            </w:r>
-            <w:r>
-              <w:rPr>
-                <w:color w:val="000000"/>
-              </w:rPr>
-              <w:t>informáticas</w:t>
+              <w:t>Manejo de herramientas informáticas</w:t>
             </w:r>
           </w:p>
         </w:tc>
@@ -10407,7 +10099,7 @@
               <w:rPr>
                 <w:color w:val="000000"/>
               </w:rPr>
-              <w:t>Visitante</w:t>
+              <w:t>Cliente</w:t>
             </w:r>
           </w:p>
         </w:tc>
@@ -10685,26 +10377,14 @@
           <w:right w:val="nil"/>
           <w:between w:val="nil"/>
         </w:pBdr>
-        <w:rPr>
-          <w:color w:val="365F91"/>
-        </w:rPr>
       </w:pPr>
       <w:r>
-        <w:rPr>
-          <w:color w:val="365F91"/>
-        </w:rPr>
         <w:t>Interfaz para ser usada con interne</w:t>
       </w:r>
       <w:r>
-        <w:rPr>
-          <w:color w:val="365F91"/>
-        </w:rPr>
         <w:t>t</w:t>
       </w:r>
       <w:r>
-        <w:rPr>
-          <w:color w:val="365F91"/>
-        </w:rPr>
         <w:t>.</w:t>
       </w:r>
     </w:p>
@@ -10722,44 +10402,23 @@
           <w:right w:val="nil"/>
           <w:between w:val="nil"/>
         </w:pBdr>
-        <w:rPr>
-          <w:color w:val="365F91"/>
-        </w:rPr>
       </w:pPr>
       <w:r>
-        <w:rPr>
-          <w:color w:val="365F91"/>
-        </w:rPr>
         <w:t>Lenguajes y tecnologías en uso: HTML</w:t>
       </w:r>
       <w:r>
-        <w:rPr>
-          <w:color w:val="365F91"/>
-        </w:rPr>
         <w:t>5</w:t>
       </w:r>
       <w:r>
-        <w:rPr>
-          <w:color w:val="365F91"/>
-        </w:rPr>
         <w:t xml:space="preserve">, </w:t>
       </w:r>
       <w:r>
-        <w:rPr>
-          <w:color w:val="365F91"/>
-        </w:rPr>
         <w:t>CSS</w:t>
       </w:r>
       <w:r>
-        <w:rPr>
-          <w:color w:val="365F91"/>
-        </w:rPr>
         <w:t>, JavaScript</w:t>
       </w:r>
       <w:r>
-        <w:rPr>
-          <w:color w:val="365F91"/>
-        </w:rPr>
         <w:t>.</w:t>
       </w:r>
     </w:p>
@@ -10777,14 +10436,8 @@
           <w:right w:val="nil"/>
           <w:between w:val="nil"/>
         </w:pBdr>
-        <w:rPr>
-          <w:color w:val="365F91"/>
-        </w:rPr>
       </w:pPr>
       <w:r>
-        <w:rPr>
-          <w:color w:val="365F91"/>
-        </w:rPr>
         <w:t>Utilizar un dominio web.</w:t>
       </w:r>
     </w:p>
@@ -10802,14 +10455,8 @@
           <w:right w:val="nil"/>
           <w:between w:val="nil"/>
         </w:pBdr>
-        <w:rPr>
-          <w:color w:val="365F91"/>
-        </w:rPr>
       </w:pPr>
       <w:r>
-        <w:rPr>
-          <w:color w:val="365F91"/>
-        </w:rPr>
         <w:t>Debe estar activo constantemente.</w:t>
       </w:r>
     </w:p>
@@ -10827,15 +10474,12 @@
           <w:right w:val="nil"/>
           <w:between w:val="nil"/>
         </w:pBdr>
-        <w:rPr>
-          <w:color w:val="365F91"/>
-        </w:rPr>
       </w:pPr>
       <w:r>
-        <w:rPr>
-          <w:color w:val="365F91"/>
-        </w:rPr>
-        <w:t>Se utilizará un modelo cliente/servidor.</w:t>
+        <w:t xml:space="preserve">Arquitectura </w:t>
+      </w:r>
+      <w:r>
+        <w:t>cliente/servidor.</w:t>
       </w:r>
     </w:p>
     <w:p>
@@ -10852,14 +10496,8 @@
           <w:right w:val="nil"/>
           <w:between w:val="nil"/>
         </w:pBdr>
-        <w:rPr>
-          <w:color w:val="365F91"/>
-        </w:rPr>
       </w:pPr>
       <w:r>
-        <w:rPr>
-          <w:color w:val="365F91"/>
-        </w:rPr>
         <w:t>Debe poder interconectarse con páginas de empresas externas.</w:t>
       </w:r>
     </w:p>
@@ -10878,66 +10516,18 @@
           <w:between w:val="nil"/>
         </w:pBdr>
         <w:rPr>
-          <w:color w:val="365F91"/>
-        </w:rPr>
-      </w:pPr>
-      <w:r>
-        <w:rPr>
-          <w:color w:val="365F91"/>
-        </w:rPr>
-        <w:t>Debe tener un servicio de atención al cliente disponible constantemente.</w:t>
-      </w:r>
-    </w:p>
-    <w:p>
-      <w:pPr>
-        <w:widowControl w:val="0"/>
-        <w:pBdr>
-          <w:top w:val="nil"/>
-          <w:left w:val="nil"/>
-          <w:bottom w:val="nil"/>
-          <w:right w:val="nil"/>
-          <w:between w:val="nil"/>
-        </w:pBdr>
-        <w:ind w:left="600"/>
-        <w:rPr>
           <w:i/>
           <w:color w:val="FF0000"/>
         </w:rPr>
       </w:pPr>
-    </w:p>
-    <w:p>
-      <w:pPr>
-        <w:widowControl w:val="0"/>
-        <w:pBdr>
-          <w:top w:val="nil"/>
-          <w:left w:val="nil"/>
-          <w:bottom w:val="nil"/>
-          <w:right w:val="nil"/>
-          <w:between w:val="nil"/>
-        </w:pBdr>
-        <w:rPr>
-          <w:i/>
-          <w:color w:val="FF0000"/>
-        </w:rPr>
-      </w:pPr>
-    </w:p>
-    <w:p>
-      <w:pPr>
-        <w:widowControl w:val="0"/>
-        <w:pBdr>
-          <w:top w:val="nil"/>
-          <w:left w:val="nil"/>
-          <w:bottom w:val="nil"/>
-          <w:right w:val="nil"/>
-          <w:between w:val="nil"/>
-        </w:pBdr>
-        <w:rPr>
-          <w:i/>
-          <w:color w:val="FF0000"/>
-        </w:rPr>
-      </w:pPr>
+      <w:r>
+        <w:t xml:space="preserve">Debe tener un servicio de atención al cliente disponible </w:t>
+      </w:r>
       <w:bookmarkStart w:id="16" w:name="_44sinio" w:colFirst="0" w:colLast="0"/>
       <w:bookmarkEnd w:id="16"/>
+      <w:r>
+        <w:t>en todo momento.</w:t>
+      </w:r>
     </w:p>
     <w:p>
       <w:pPr>
@@ -10974,28 +10564,6 @@
     </w:p>
     <w:p>
       <w:pPr>
-        <w:pBdr>
-          <w:top w:val="nil"/>
-          <w:left w:val="nil"/>
-          <w:bottom w:val="nil"/>
-          <w:right w:val="nil"/>
-          <w:between w:val="nil"/>
-        </w:pBdr>
-        <w:rPr>
-          <w:color w:val="000000"/>
-        </w:rPr>
-      </w:pPr>
-    </w:p>
-    <w:p>
-      <w:pPr>
-        <w:pBdr>
-          <w:top w:val="nil"/>
-          <w:left w:val="nil"/>
-          <w:bottom w:val="nil"/>
-          <w:right w:val="nil"/>
-          <w:between w:val="nil"/>
-        </w:pBdr>
-        <w:ind w:left="300"/>
         <w:rPr>
           <w:color w:val="000000"/>
           <w:sz w:val="24"/>
@@ -11004,6 +10572,13 @@
       </w:pPr>
     </w:p>
     <w:p>
+      <w:pPr>
+        <w:rPr>
+          <w:b/>
+          <w:sz w:val="24"/>
+          <w:szCs w:val="24"/>
+        </w:rPr>
+      </w:pPr>
       <w:proofErr w:type="spellStart"/>
       <w:r>
         <w:rPr>
@@ -11024,44 +10599,215 @@
       </w:r>
     </w:p>
     <w:p/>
+    <w:p>
+      <w:r>
+        <w:t>#US01</w:t>
+      </w:r>
+    </w:p>
     <w:p/>
     <w:p>
-      <w:pPr>
-        <w:rPr>
-          <w:color w:val="365F91"/>
-        </w:rPr>
-      </w:pPr>
       <w:r>
-        <w:rPr>
-          <w:color w:val="365F91"/>
-        </w:rPr>
-        <w:t>Escribir todas las historias de Usuarios encontradas para el proyecto</w:t>
+        <w:t>Como usuario administrador quiero crear los usuarios con el rol de representante de servicio.</w:t>
+      </w:r>
+    </w:p>
+    <w:p>
+      <w:r>
+        <w:br/>
+      </w:r>
+      <w:r>
+        <w:t>#US0</w:t>
+      </w:r>
+      <w:r>
+        <w:t>2</w:t>
+      </w:r>
+    </w:p>
+    <w:p/>
+    <w:p>
+      <w:r>
+        <w:t xml:space="preserve">Como usuario </w:t>
+      </w:r>
+      <w:r>
+        <w:t>representante de servicio</w:t>
+      </w:r>
+      <w:r>
+        <w:t xml:space="preserve"> quiero poder cargar los diferentes servicios para la visualización y compra de los usuarios clientes.</w:t>
+      </w:r>
+    </w:p>
+    <w:p/>
+    <w:p>
+      <w:r>
+        <w:t>#US03</w:t>
+      </w:r>
+    </w:p>
+    <w:p/>
+    <w:p>
+      <w:r>
+        <w:t>Como usuario representante de servicio quiero llevar un control de servicios seleccionados por usuario cliente.</w:t>
       </w:r>
     </w:p>
     <w:p/>
     <w:p/>
+    <w:p>
+      <w:r>
+        <w:t>#US0</w:t>
+      </w:r>
+      <w:r>
+        <w:t>4</w:t>
+      </w:r>
+    </w:p>
+    <w:p/>
+    <w:p>
+      <w:r>
+        <w:t xml:space="preserve">Como usuario </w:t>
+      </w:r>
+      <w:r>
+        <w:t>atención al cliente</w:t>
+      </w:r>
+      <w:r>
+        <w:t xml:space="preserve"> </w:t>
+      </w:r>
+      <w:r>
+        <w:t xml:space="preserve">quiero </w:t>
+      </w:r>
+      <w:r>
+        <w:t>acceder al registro de consultas para poder comunicarnos con el usuario cliente</w:t>
+      </w:r>
+      <w:r>
+        <w:t xml:space="preserve"> y concretar la oferta de servicios.</w:t>
+      </w:r>
+    </w:p>
+    <w:p/>
+    <w:p>
+      <w:r>
+        <w:t>#US05</w:t>
+      </w:r>
+    </w:p>
+    <w:p/>
+    <w:p>
+      <w:r>
+        <w:t>Como usuario</w:t>
+      </w:r>
+      <w:r>
+        <w:t xml:space="preserve"> cliente</w:t>
+      </w:r>
+      <w:r>
+        <w:t xml:space="preserve"> quiero poder ordenar los distintos servicios por precio para poder</w:t>
+      </w:r>
+      <w:r>
+        <w:t xml:space="preserve"> </w:t>
+      </w:r>
+      <w:r>
+        <w:t>comparar f</w:t>
+      </w:r>
+      <w:r>
+        <w:t>á</w:t>
+      </w:r>
+      <w:r>
+        <w:t>cilmente mis opciones.</w:t>
+      </w:r>
+    </w:p>
+    <w:p/>
+    <w:p>
+      <w:r>
+        <w:t>#US0</w:t>
+      </w:r>
+      <w:r>
+        <w:t>6</w:t>
+      </w:r>
+    </w:p>
+    <w:p/>
+    <w:p>
+      <w:r>
+        <w:t xml:space="preserve">Como usuario </w:t>
+      </w:r>
+      <w:r>
+        <w:t xml:space="preserve">cliente </w:t>
+      </w:r>
+      <w:r>
+        <w:t xml:space="preserve">quiero poder filtrar los distintos servicios para </w:t>
+      </w:r>
+      <w:r>
+        <w:t>facilitar mi búsqueda.</w:t>
+      </w:r>
+    </w:p>
+    <w:p/>
+    <w:p>
+      <w:r>
+        <w:t>#US0</w:t>
+      </w:r>
+      <w:r>
+        <w:t>7</w:t>
+      </w:r>
+      <w:r>
+        <w:t xml:space="preserve"> </w:t>
+      </w:r>
+    </w:p>
+    <w:p/>
+    <w:p>
+      <w:r>
+        <w:t xml:space="preserve">Como usuario </w:t>
+      </w:r>
+      <w:r>
+        <w:t xml:space="preserve">cliente </w:t>
+      </w:r>
+      <w:r>
+        <w:t>quiero crear un perfil que almacene mi informaci</w:t>
+      </w:r>
+      <w:r>
+        <w:t>ó</w:t>
+      </w:r>
+      <w:r>
+        <w:t xml:space="preserve">n para </w:t>
+      </w:r>
+      <w:r>
+        <w:t>iniciar sesión cada vez que lo requiera.</w:t>
+      </w:r>
+    </w:p>
+    <w:p/>
+    <w:p>
+      <w:r>
+        <w:t>#US0</w:t>
+      </w:r>
+      <w:r>
+        <w:t>8</w:t>
+      </w:r>
+    </w:p>
+    <w:p/>
+    <w:p>
+      <w:r>
+        <w:t>Como usuario</w:t>
+      </w:r>
+      <w:r>
+        <w:t xml:space="preserve"> cliente</w:t>
+      </w:r>
+      <w:r>
+        <w:t xml:space="preserve"> quiero tener m</w:t>
+      </w:r>
+      <w:r>
+        <w:t>ú</w:t>
+      </w:r>
+      <w:r>
+        <w:t xml:space="preserve">ltiples opciones de pago </w:t>
+      </w:r>
+      <w:r>
+        <w:t>para el consumo de servicios.</w:t>
+      </w:r>
+    </w:p>
+    <w:p/>
+    <w:p>
+      <w:r>
+        <w:t>#US09</w:t>
+      </w:r>
+    </w:p>
+    <w:p/>
+    <w:p>
+      <w:r>
+        <w:lastRenderedPageBreak/>
+        <w:t>Como usuario cliente quiero tener acceso a un carrito que me permita llevar control de lo adquirido previo al pago de los servicios.</w:t>
+      </w:r>
+    </w:p>
     <w:p/>
     <w:p/>
-    <w:p/>
-    <w:p/>
-    <w:p/>
-    <w:p/>
-    <w:p>
-      <w:pPr>
-        <w:rPr>
-          <w:sz w:val="24"/>
-          <w:szCs w:val="24"/>
-        </w:rPr>
-      </w:pPr>
-    </w:p>
-    <w:p>
-      <w:pPr>
-        <w:rPr>
-          <w:sz w:val="24"/>
-          <w:szCs w:val="24"/>
-        </w:rPr>
-      </w:pPr>
-    </w:p>
     <w:p>
       <w:pPr>
         <w:rPr>
@@ -11182,7 +10928,7 @@
               <w:rPr>
                 <w:color w:val="000000"/>
               </w:rPr>
-              <w:t>01</w:t>
+              <w:t>0</w:t>
             </w:r>
           </w:p>
         </w:tc>
@@ -11220,59 +10966,313 @@
           </w:tcPr>
           <w:p>
             <w:pPr>
-              <w:pBdr>
-                <w:top w:val="nil"/>
-                <w:left w:val="nil"/>
-                <w:bottom w:val="nil"/>
-                <w:right w:val="nil"/>
-                <w:between w:val="nil"/>
-              </w:pBdr>
-              <w:rPr>
-                <w:color w:val="000000"/>
-              </w:rPr>
-            </w:pPr>
-          </w:p>
-          <w:p>
-            <w:pPr>
-              <w:pBdr>
-                <w:top w:val="nil"/>
-                <w:left w:val="nil"/>
-                <w:bottom w:val="nil"/>
-                <w:right w:val="nil"/>
-                <w:between w:val="nil"/>
-              </w:pBdr>
-              <w:rPr>
-                <w:color w:val="000000"/>
-              </w:rPr>
-            </w:pPr>
-          </w:p>
-          <w:p>
-            <w:pPr>
-              <w:pBdr>
-                <w:top w:val="nil"/>
-                <w:left w:val="nil"/>
-                <w:bottom w:val="nil"/>
-                <w:right w:val="nil"/>
-                <w:between w:val="nil"/>
-              </w:pBdr>
-              <w:rPr>
-                <w:color w:val="000000"/>
-              </w:rPr>
-            </w:pPr>
-          </w:p>
-          <w:p>
-            <w:pPr>
-              <w:pBdr>
-                <w:top w:val="nil"/>
-                <w:left w:val="nil"/>
-                <w:bottom w:val="nil"/>
-                <w:right w:val="nil"/>
-                <w:between w:val="nil"/>
-              </w:pBdr>
-              <w:rPr>
-                <w:color w:val="000000"/>
-              </w:rPr>
-            </w:pPr>
+              <w:pStyle w:val="NormalWeb"/>
+              <w:numPr>
+                <w:ilvl w:val="0"/>
+                <w:numId w:val="3"/>
+              </w:numPr>
+              <w:spacing w:before="0" w:beforeAutospacing="0" w:after="0" w:afterAutospacing="0"/>
+              <w:jc w:val="both"/>
+              <w:textAlignment w:val="baseline"/>
+              <w:rPr>
+                <w:rFonts w:ascii="Roboto" w:hAnsi="Roboto"/>
+                <w:color w:val="000000"/>
+                <w:sz w:val="22"/>
+                <w:szCs w:val="22"/>
+              </w:rPr>
+            </w:pPr>
+            <w:r>
+              <w:rPr>
+                <w:rFonts w:ascii="Roboto" w:hAnsi="Roboto"/>
+                <w:color w:val="000000"/>
+                <w:sz w:val="22"/>
+                <w:szCs w:val="22"/>
+              </w:rPr>
+              <w:t xml:space="preserve">Definir </w:t>
+            </w:r>
+            <w:r>
+              <w:rPr>
+                <w:rFonts w:ascii="Roboto" w:hAnsi="Roboto"/>
+                <w:b/>
+                <w:bCs/>
+                <w:color w:val="000000"/>
+                <w:sz w:val="22"/>
+                <w:szCs w:val="22"/>
+              </w:rPr>
+              <w:t>requerimientos</w:t>
+            </w:r>
+            <w:r>
+              <w:rPr>
+                <w:rFonts w:ascii="Roboto" w:hAnsi="Roboto"/>
+                <w:color w:val="000000"/>
+                <w:sz w:val="22"/>
+                <w:szCs w:val="22"/>
+              </w:rPr>
+              <w:t xml:space="preserve"> que dejarán reflejados en el IEEE830.</w:t>
+            </w:r>
+          </w:p>
+          <w:p>
+            <w:pPr>
+              <w:pStyle w:val="NormalWeb"/>
+              <w:numPr>
+                <w:ilvl w:val="0"/>
+                <w:numId w:val="3"/>
+              </w:numPr>
+              <w:spacing w:before="0" w:beforeAutospacing="0" w:after="0" w:afterAutospacing="0"/>
+              <w:jc w:val="both"/>
+              <w:textAlignment w:val="baseline"/>
+              <w:rPr>
+                <w:rFonts w:ascii="Roboto" w:hAnsi="Roboto"/>
+                <w:color w:val="000000"/>
+                <w:sz w:val="22"/>
+                <w:szCs w:val="22"/>
+              </w:rPr>
+            </w:pPr>
+            <w:r>
+              <w:rPr>
+                <w:rFonts w:ascii="Roboto" w:hAnsi="Roboto"/>
+                <w:color w:val="000000"/>
+                <w:sz w:val="22"/>
+                <w:szCs w:val="22"/>
+              </w:rPr>
+              <w:t xml:space="preserve">Plantear </w:t>
+            </w:r>
+            <w:r>
+              <w:rPr>
+                <w:rFonts w:ascii="Roboto" w:hAnsi="Roboto"/>
+                <w:b/>
+                <w:bCs/>
+                <w:color w:val="000000"/>
+                <w:sz w:val="22"/>
+                <w:szCs w:val="22"/>
+              </w:rPr>
+              <w:t>Historias de Usuarios</w:t>
+            </w:r>
+            <w:r>
+              <w:rPr>
+                <w:rFonts w:ascii="Roboto" w:hAnsi="Roboto"/>
+                <w:color w:val="000000"/>
+                <w:sz w:val="22"/>
+                <w:szCs w:val="22"/>
+              </w:rPr>
+              <w:t xml:space="preserve"> y Tareas dependientes de las US para incorporarlas en el repositorio remoto GitHub. (Issues y </w:t>
+            </w:r>
+            <w:proofErr w:type="spellStart"/>
+            <w:r>
+              <w:rPr>
+                <w:rFonts w:ascii="Roboto" w:hAnsi="Roboto"/>
+                <w:color w:val="000000"/>
+                <w:sz w:val="22"/>
+                <w:szCs w:val="22"/>
+              </w:rPr>
+              <w:t>Milestones</w:t>
+            </w:r>
+            <w:proofErr w:type="spellEnd"/>
+            <w:r>
+              <w:rPr>
+                <w:rFonts w:ascii="Roboto" w:hAnsi="Roboto"/>
+                <w:color w:val="000000"/>
+                <w:sz w:val="22"/>
+                <w:szCs w:val="22"/>
+              </w:rPr>
+              <w:t xml:space="preserve">) - Tener en cuenta la redacción adecuada para las US y nomenclatura, </w:t>
+            </w:r>
+            <w:proofErr w:type="spellStart"/>
+            <w:r>
+              <w:rPr>
+                <w:rFonts w:ascii="Roboto" w:hAnsi="Roboto"/>
+                <w:color w:val="000000"/>
+                <w:sz w:val="22"/>
+                <w:szCs w:val="22"/>
+              </w:rPr>
+              <w:t>ej</w:t>
+            </w:r>
+            <w:proofErr w:type="spellEnd"/>
+            <w:r>
+              <w:rPr>
+                <w:rFonts w:ascii="Roboto" w:hAnsi="Roboto"/>
+                <w:color w:val="000000"/>
+                <w:sz w:val="22"/>
+                <w:szCs w:val="22"/>
+              </w:rPr>
+              <w:t xml:space="preserve"> </w:t>
+            </w:r>
+            <w:r>
+              <w:rPr>
+                <w:rFonts w:ascii="Roboto" w:hAnsi="Roboto"/>
+                <w:i/>
+                <w:iCs/>
+                <w:color w:val="000000"/>
+                <w:sz w:val="22"/>
+                <w:szCs w:val="22"/>
+              </w:rPr>
+              <w:t xml:space="preserve">“#US01 </w:t>
+            </w:r>
+            <w:r>
+              <w:rPr>
+                <w:rFonts w:ascii="Roboto" w:hAnsi="Roboto"/>
+                <w:i/>
+                <w:iCs/>
+                <w:color w:val="000000"/>
+                <w:sz w:val="22"/>
+                <w:szCs w:val="22"/>
+                <w:shd w:val="clear" w:color="auto" w:fill="FFFF00"/>
+              </w:rPr>
+              <w:t xml:space="preserve">Como </w:t>
+            </w:r>
+            <w:r>
+              <w:rPr>
+                <w:rFonts w:ascii="Roboto" w:hAnsi="Roboto"/>
+                <w:i/>
+                <w:iCs/>
+                <w:color w:val="000000"/>
+                <w:sz w:val="22"/>
+                <w:szCs w:val="22"/>
+              </w:rPr>
+              <w:t xml:space="preserve">usuario </w:t>
+            </w:r>
+            <w:r>
+              <w:rPr>
+                <w:rFonts w:ascii="Roboto" w:hAnsi="Roboto"/>
+                <w:i/>
+                <w:iCs/>
+                <w:color w:val="000000"/>
+                <w:sz w:val="22"/>
+                <w:szCs w:val="22"/>
+                <w:shd w:val="clear" w:color="auto" w:fill="FFFF00"/>
+              </w:rPr>
+              <w:t xml:space="preserve">quiero </w:t>
+            </w:r>
+            <w:r>
+              <w:rPr>
+                <w:rFonts w:ascii="Roboto" w:hAnsi="Roboto"/>
+                <w:i/>
+                <w:iCs/>
+                <w:color w:val="000000"/>
+                <w:sz w:val="22"/>
+                <w:szCs w:val="22"/>
+              </w:rPr>
+              <w:t xml:space="preserve">ingresar al carrito </w:t>
+            </w:r>
+            <w:r>
+              <w:rPr>
+                <w:rFonts w:ascii="Roboto" w:hAnsi="Roboto"/>
+                <w:i/>
+                <w:iCs/>
+                <w:color w:val="000000"/>
+                <w:sz w:val="22"/>
+                <w:szCs w:val="22"/>
+                <w:shd w:val="clear" w:color="auto" w:fill="FFFF00"/>
+              </w:rPr>
+              <w:t xml:space="preserve">para </w:t>
+            </w:r>
+            <w:r>
+              <w:rPr>
+                <w:rFonts w:ascii="Roboto" w:hAnsi="Roboto"/>
+                <w:i/>
+                <w:iCs/>
+                <w:color w:val="000000"/>
+                <w:sz w:val="22"/>
+                <w:szCs w:val="22"/>
+              </w:rPr>
+              <w:t>poder comprar”.  (</w:t>
+            </w:r>
+            <w:r>
+              <w:rPr>
+                <w:rFonts w:ascii="Roboto" w:hAnsi="Roboto"/>
+                <w:color w:val="000000"/>
+                <w:sz w:val="22"/>
+                <w:szCs w:val="22"/>
+                <w:shd w:val="clear" w:color="auto" w:fill="FFF2CC"/>
+              </w:rPr>
+              <w:t xml:space="preserve">luego trasladarlas al </w:t>
+            </w:r>
+            <w:proofErr w:type="spellStart"/>
+            <w:r>
+              <w:rPr>
+                <w:rFonts w:ascii="Roboto" w:hAnsi="Roboto"/>
+                <w:color w:val="000000"/>
+                <w:sz w:val="22"/>
+                <w:szCs w:val="22"/>
+                <w:shd w:val="clear" w:color="auto" w:fill="FFF2CC"/>
+              </w:rPr>
+              <w:t>Product</w:t>
+            </w:r>
+            <w:proofErr w:type="spellEnd"/>
+            <w:r>
+              <w:rPr>
+                <w:rFonts w:ascii="Roboto" w:hAnsi="Roboto"/>
+                <w:color w:val="000000"/>
+                <w:sz w:val="22"/>
+                <w:szCs w:val="22"/>
+                <w:shd w:val="clear" w:color="auto" w:fill="FFF2CC"/>
+              </w:rPr>
+              <w:t xml:space="preserve"> Backlog del Project</w:t>
+            </w:r>
+            <w:r>
+              <w:rPr>
+                <w:rFonts w:ascii="Roboto" w:hAnsi="Roboto"/>
+                <w:color w:val="000000"/>
+                <w:sz w:val="22"/>
+                <w:szCs w:val="22"/>
+              </w:rPr>
+              <w:t>).</w:t>
+            </w:r>
+          </w:p>
+          <w:p>
+            <w:pPr>
+              <w:pStyle w:val="NormalWeb"/>
+              <w:numPr>
+                <w:ilvl w:val="0"/>
+                <w:numId w:val="3"/>
+              </w:numPr>
+              <w:spacing w:before="0" w:beforeAutospacing="0" w:after="0" w:afterAutospacing="0"/>
+              <w:jc w:val="both"/>
+              <w:textAlignment w:val="baseline"/>
+              <w:rPr>
+                <w:rFonts w:ascii="Roboto" w:hAnsi="Roboto"/>
+                <w:i/>
+                <w:iCs/>
+                <w:color w:val="000000"/>
+                <w:sz w:val="22"/>
+                <w:szCs w:val="22"/>
+              </w:rPr>
+            </w:pPr>
+            <w:r>
+              <w:rPr>
+                <w:rFonts w:ascii="Roboto" w:hAnsi="Roboto"/>
+                <w:i/>
+                <w:iCs/>
+                <w:color w:val="000000"/>
+                <w:sz w:val="22"/>
+                <w:szCs w:val="22"/>
+              </w:rPr>
+              <w:t xml:space="preserve">Definir tareas dentro de las Historias de Usuario (GITHUB) </w:t>
+            </w:r>
+            <w:proofErr w:type="spellStart"/>
+            <w:r>
+              <w:rPr>
+                <w:rFonts w:ascii="Roboto" w:hAnsi="Roboto"/>
+                <w:i/>
+                <w:iCs/>
+                <w:color w:val="000000"/>
+                <w:sz w:val="22"/>
+                <w:szCs w:val="22"/>
+              </w:rPr>
+              <w:t>ej</w:t>
+            </w:r>
+            <w:proofErr w:type="spellEnd"/>
+            <w:r>
+              <w:rPr>
+                <w:rFonts w:ascii="Roboto" w:hAnsi="Roboto"/>
+                <w:i/>
+                <w:iCs/>
+                <w:color w:val="000000"/>
+                <w:sz w:val="22"/>
+                <w:szCs w:val="22"/>
+              </w:rPr>
+              <w:t xml:space="preserve"> dentro de las ISSUES  #TK01 importar repositorio.</w:t>
+            </w:r>
           </w:p>
         </w:tc>
       </w:tr>
@@ -11331,79 +11331,227 @@
                 <w:between w:val="nil"/>
               </w:pBdr>
               <w:rPr>
-                <w:color w:val="000000"/>
-              </w:rPr>
-            </w:pPr>
-          </w:p>
-          <w:p>
-            <w:pPr>
-              <w:pBdr>
-                <w:top w:val="nil"/>
-                <w:left w:val="nil"/>
-                <w:bottom w:val="nil"/>
-                <w:right w:val="nil"/>
-                <w:between w:val="nil"/>
-              </w:pBdr>
-              <w:rPr>
-                <w:color w:val="000000"/>
-              </w:rPr>
-            </w:pPr>
-          </w:p>
-          <w:p>
-            <w:pPr>
-              <w:pBdr>
-                <w:top w:val="nil"/>
-                <w:left w:val="nil"/>
-                <w:bottom w:val="nil"/>
-                <w:right w:val="nil"/>
-                <w:between w:val="nil"/>
-              </w:pBdr>
-              <w:rPr>
-                <w:color w:val="000000"/>
-              </w:rPr>
-            </w:pPr>
-          </w:p>
-          <w:p>
-            <w:pPr>
-              <w:pBdr>
-                <w:top w:val="nil"/>
-                <w:left w:val="nil"/>
-                <w:bottom w:val="nil"/>
-                <w:right w:val="nil"/>
-                <w:between w:val="nil"/>
-              </w:pBdr>
-              <w:rPr>
-                <w:color w:val="000000"/>
-              </w:rPr>
-            </w:pPr>
-          </w:p>
-          <w:p>
-            <w:pPr>
-              <w:pBdr>
-                <w:top w:val="nil"/>
-                <w:left w:val="nil"/>
-                <w:bottom w:val="nil"/>
-                <w:right w:val="nil"/>
-                <w:between w:val="nil"/>
-              </w:pBdr>
-              <w:rPr>
-                <w:color w:val="000000"/>
-              </w:rPr>
-            </w:pPr>
-          </w:p>
-          <w:p>
-            <w:pPr>
-              <w:pBdr>
-                <w:top w:val="nil"/>
-                <w:left w:val="nil"/>
-                <w:bottom w:val="nil"/>
-                <w:right w:val="nil"/>
-                <w:between w:val="nil"/>
-              </w:pBdr>
-              <w:rPr>
-                <w:color w:val="000000"/>
-              </w:rPr>
-            </w:pPr>
+                <w:b/>
+                <w:bCs/>
+                <w:color w:val="000000"/>
+              </w:rPr>
+            </w:pPr>
+          </w:p>
+          <w:p>
+            <w:pPr>
+              <w:pStyle w:val="NormalWeb"/>
+              <w:numPr>
+                <w:ilvl w:val="0"/>
+                <w:numId w:val="5"/>
+              </w:numPr>
+              <w:spacing w:before="0" w:beforeAutospacing="0" w:after="0" w:afterAutospacing="0"/>
+              <w:jc w:val="both"/>
+              <w:textAlignment w:val="baseline"/>
+              <w:rPr>
+                <w:rFonts w:ascii="Roboto" w:hAnsi="Roboto"/>
+                <w:color w:val="000000"/>
+                <w:sz w:val="22"/>
+                <w:szCs w:val="22"/>
+              </w:rPr>
+            </w:pPr>
+            <w:r>
+              <w:rPr>
+                <w:rFonts w:ascii="Roboto" w:hAnsi="Roboto"/>
+                <w:color w:val="000000"/>
+                <w:sz w:val="22"/>
+                <w:szCs w:val="22"/>
+              </w:rPr>
+              <w:t xml:space="preserve">Registrar la Especificación de Requerimientos mediante la </w:t>
+            </w:r>
+            <w:hyperlink r:id="rId15" w:history="1">
+              <w:r>
+                <w:rPr>
+                  <w:rStyle w:val="Hipervnculo"/>
+                  <w:rFonts w:ascii="Roboto" w:hAnsi="Roboto"/>
+                  <w:color w:val="1155CC"/>
+                  <w:sz w:val="22"/>
+                  <w:szCs w:val="22"/>
+                </w:rPr>
+                <w:t>documentación IEEE830</w:t>
+              </w:r>
+            </w:hyperlink>
+            <w:r>
+              <w:rPr>
+                <w:rFonts w:ascii="Roboto" w:hAnsi="Roboto"/>
+                <w:color w:val="000000"/>
+                <w:sz w:val="22"/>
+                <w:szCs w:val="22"/>
+              </w:rPr>
+              <w:t xml:space="preserve"> (subirlo en una carpeta de GitHub en la rama </w:t>
+            </w:r>
+            <w:proofErr w:type="spellStart"/>
+            <w:r>
+              <w:rPr>
+                <w:rFonts w:ascii="Roboto" w:hAnsi="Roboto"/>
+                <w:color w:val="000000"/>
+                <w:sz w:val="22"/>
+                <w:szCs w:val="22"/>
+              </w:rPr>
+              <w:t>main</w:t>
+            </w:r>
+            <w:proofErr w:type="spellEnd"/>
+            <w:r>
+              <w:rPr>
+                <w:rFonts w:ascii="Roboto" w:hAnsi="Roboto"/>
+                <w:color w:val="000000"/>
+                <w:sz w:val="22"/>
+                <w:szCs w:val="22"/>
+              </w:rPr>
+              <w:t>).</w:t>
+            </w:r>
+          </w:p>
+          <w:p>
+            <w:pPr>
+              <w:pStyle w:val="NormalWeb"/>
+              <w:numPr>
+                <w:ilvl w:val="0"/>
+                <w:numId w:val="5"/>
+              </w:numPr>
+              <w:spacing w:before="0" w:beforeAutospacing="0" w:after="0" w:afterAutospacing="0"/>
+              <w:jc w:val="both"/>
+              <w:textAlignment w:val="baseline"/>
+              <w:rPr>
+                <w:rFonts w:ascii="Roboto" w:hAnsi="Roboto"/>
+                <w:color w:val="000000"/>
+                <w:sz w:val="22"/>
+                <w:szCs w:val="22"/>
+              </w:rPr>
+            </w:pPr>
+            <w:r>
+              <w:rPr>
+                <w:rFonts w:ascii="Roboto" w:hAnsi="Roboto"/>
+                <w:color w:val="000000"/>
+                <w:sz w:val="22"/>
+                <w:szCs w:val="22"/>
+              </w:rPr>
+              <w:t>Git/GitHub : Instalación y registración</w:t>
+            </w:r>
+          </w:p>
+          <w:p>
+            <w:pPr>
+              <w:pStyle w:val="NormalWeb"/>
+              <w:numPr>
+                <w:ilvl w:val="0"/>
+                <w:numId w:val="5"/>
+              </w:numPr>
+              <w:spacing w:before="0" w:beforeAutospacing="0" w:after="0" w:afterAutospacing="0"/>
+              <w:jc w:val="both"/>
+              <w:textAlignment w:val="baseline"/>
+              <w:rPr>
+                <w:rFonts w:ascii="Arial" w:hAnsi="Arial" w:cs="Arial"/>
+                <w:color w:val="000000"/>
+                <w:sz w:val="22"/>
+                <w:szCs w:val="22"/>
+              </w:rPr>
+            </w:pPr>
+            <w:r>
+              <w:rPr>
+                <w:rFonts w:ascii="Roboto" w:hAnsi="Roboto" w:cs="Arial"/>
+                <w:color w:val="000000"/>
+                <w:sz w:val="22"/>
+                <w:szCs w:val="22"/>
+              </w:rPr>
+              <w:t xml:space="preserve">Crear </w:t>
+            </w:r>
+            <w:r>
+              <w:rPr>
+                <w:rFonts w:ascii="Roboto" w:hAnsi="Roboto" w:cs="Arial"/>
+                <w:b/>
+                <w:bCs/>
+                <w:color w:val="000000"/>
+                <w:sz w:val="22"/>
+                <w:szCs w:val="22"/>
+              </w:rPr>
+              <w:t xml:space="preserve">Project </w:t>
+            </w:r>
+            <w:r>
+              <w:rPr>
+                <w:rFonts w:ascii="Roboto" w:hAnsi="Roboto" w:cs="Arial"/>
+                <w:color w:val="000000"/>
+                <w:sz w:val="22"/>
+                <w:szCs w:val="22"/>
+              </w:rPr>
+              <w:t>estilo Kanban con incorporación de Historias de Usuarios, tareas, e incidencias.</w:t>
+            </w:r>
+          </w:p>
+          <w:p>
+            <w:pPr>
+              <w:pStyle w:val="NormalWeb"/>
+              <w:numPr>
+                <w:ilvl w:val="0"/>
+                <w:numId w:val="5"/>
+              </w:numPr>
+              <w:spacing w:before="0" w:beforeAutospacing="0" w:after="0" w:afterAutospacing="0"/>
+              <w:jc w:val="both"/>
+              <w:textAlignment w:val="baseline"/>
+              <w:rPr>
+                <w:rFonts w:ascii="Roboto" w:hAnsi="Roboto"/>
+                <w:color w:val="000000"/>
+                <w:sz w:val="22"/>
+                <w:szCs w:val="22"/>
+              </w:rPr>
+            </w:pPr>
+            <w:r>
+              <w:rPr>
+                <w:rFonts w:ascii="Roboto" w:hAnsi="Roboto"/>
+                <w:color w:val="000000"/>
+                <w:sz w:val="22"/>
+                <w:szCs w:val="22"/>
+              </w:rPr>
+              <w:t>Idea de mapa del Sitio</w:t>
+            </w:r>
+          </w:p>
+          <w:p>
+            <w:pPr>
+              <w:pStyle w:val="NormalWeb"/>
+              <w:numPr>
+                <w:ilvl w:val="0"/>
+                <w:numId w:val="5"/>
+              </w:numPr>
+              <w:spacing w:before="0" w:beforeAutospacing="0" w:after="0" w:afterAutospacing="0"/>
+              <w:jc w:val="both"/>
+              <w:textAlignment w:val="baseline"/>
+              <w:rPr>
+                <w:rFonts w:ascii="Roboto" w:hAnsi="Roboto"/>
+                <w:color w:val="000000"/>
+                <w:sz w:val="22"/>
+                <w:szCs w:val="22"/>
+              </w:rPr>
+            </w:pPr>
+            <w:r>
+              <w:rPr>
+                <w:rFonts w:ascii="Roboto" w:hAnsi="Roboto"/>
+                <w:color w:val="000000"/>
+                <w:sz w:val="22"/>
+                <w:szCs w:val="22"/>
+              </w:rPr>
+              <w:t xml:space="preserve">Llevar registro de meetings y toda la </w:t>
+            </w:r>
+            <w:proofErr w:type="spellStart"/>
+            <w:r>
+              <w:rPr>
+                <w:rFonts w:ascii="Roboto" w:hAnsi="Roboto"/>
+                <w:color w:val="000000"/>
+                <w:sz w:val="22"/>
+                <w:szCs w:val="22"/>
+              </w:rPr>
+              <w:t>info</w:t>
+            </w:r>
+            <w:proofErr w:type="spellEnd"/>
+            <w:r>
+              <w:rPr>
+                <w:rFonts w:ascii="Roboto" w:hAnsi="Roboto"/>
+                <w:color w:val="000000"/>
+                <w:sz w:val="22"/>
+                <w:szCs w:val="22"/>
+              </w:rPr>
+              <w:t xml:space="preserve"> necesaria dentro de la Wiki de GitHub. (Ver consideraciones generales)</w:t>
+            </w:r>
           </w:p>
           <w:p>
             <w:pPr>
@@ -11456,26 +11604,17 @@
             <w:pPr>
               <w:jc w:val="both"/>
             </w:pPr>
-          </w:p>
-          <w:p>
-            <w:pPr>
-              <w:jc w:val="both"/>
-            </w:pPr>
-          </w:p>
-          <w:p>
-            <w:pPr>
-              <w:jc w:val="both"/>
-            </w:pPr>
-          </w:p>
-          <w:p>
-            <w:pPr>
-              <w:jc w:val="both"/>
-            </w:pPr>
-          </w:p>
-          <w:p>
-            <w:pPr>
-              <w:jc w:val="both"/>
-            </w:pPr>
+            <w:r>
+              <w:t xml:space="preserve">Fecha Inicio = 17/09/2022 </w:t>
+            </w:r>
+            <w:proofErr w:type="gramStart"/>
+            <w:r>
+              <w:t>-  Fecha</w:t>
+            </w:r>
+            <w:proofErr w:type="gramEnd"/>
+            <w:r>
+              <w:t xml:space="preserve"> de Fin = 03/10/2022</w:t>
+            </w:r>
           </w:p>
         </w:tc>
       </w:tr>
@@ -11568,7 +11707,7 @@
       </w:pPr>
     </w:p>
     <w:sectPr>
-      <w:headerReference w:type="first" r:id="rId15"/>
+      <w:headerReference w:type="first" r:id="rId16"/>
       <w:pgSz w:w="11906" w:h="16838"/>
       <w:pgMar w:top="1418" w:right="1701" w:bottom="1418" w:left="1701" w:header="709" w:footer="709" w:gutter="0"/>
       <w:cols w:space="720"/>
@@ -11704,7 +11843,7 @@
         </mc:Choice>
         <mc:Fallback>
           <w:pict>
-            <v:rect w14:anchorId="7F3096DF" id="Rectángulo 1" o:spid="_x0000_s1026" style="position:absolute;margin-left:471pt;margin-top:736pt;width:31.2pt;height:22.9pt;z-index:251658240;visibility:visible;mso-wrap-style:square;mso-wrap-distance-left:9pt;mso-wrap-distance-top:0;mso-wrap-distance-right:9pt;mso-wrap-distance-bottom:0;mso-position-horizontal:absolute;mso-position-horizontal-relative:text;mso-position-vertical:absolute;mso-position-vertical-relative:text;v-text-anchor:middle" o:gfxdata="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" stroked="f">
+            <v:rect w14:anchorId="7F3096DF" id="Rectángulo 1" o:spid="_x0000_s1026" style="position:absolute;margin-left:471pt;margin-top:736pt;width:31.2pt;height:22.9pt;z-index:251658240;visibility:visible;mso-wrap-style:square;mso-wrap-distance-left:9pt;mso-wrap-distance-top:0;mso-wrap-distance-right:9pt;mso-wrap-distance-bottom:0;mso-position-horizontal:absolute;mso-position-horizontal-relative:text;mso-position-vertical:absolute;mso-position-vertical-relative:text;v-text-anchor:middle" o:gfxdata="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" stroked="f">
               <v:textbox inset="0,1.2694mm,0,1.2694mm">
                 <w:txbxContent>
                   <w:p>
@@ -12092,6 +12231,13 @@
               <w:color w:val="241A61"/>
             </w:rPr>
             <w:fldChar w:fldCharType="separate"/>
+          </w:r>
+          <w:r>
+            <w:rPr>
+              <w:noProof/>
+              <w:color w:val="241A61"/>
+            </w:rPr>
+            <w:t>2</w:t>
           </w:r>
           <w:r>
             <w:rPr>
@@ -12694,9 +12840,158 @@
 <file path=word/numbering.xml><?xml version="1.0" encoding="utf-8"?>
 <w:numbering xmlns:wpc="http://schemas.microsoft.com/office/word/2010/wordprocessingCanvas" xmlns:cx="http://schemas.microsoft.com/office/drawing/2014/chartex" xmlns:cx1="http://schemas.microsoft.com/office/drawing/2015/9/8/chartex" xmlns:cx2="http://schemas.microsoft.com/office/drawing/2015/10/21/chartex" xmlns:cx3="http://schemas.microsoft.com/office/drawing/2016/5/9/chartex" xmlns:cx4="http://schemas.microsoft.com/office/drawing/2016/5/10/chartex" xmlns:cx5="http://schemas.microsoft.com/office/drawing/2016/5/11/chartex" xmlns:cx6="http://schemas.microsoft.com/office/drawing/2016/5/12/chartex" xmlns:cx7="http://schemas.microsoft.com/office/drawing/2016/5/13/chartex" xmlns:cx8="http://schemas.microsoft.com/office/drawing/2016/5/14/chartex" xmlns:mc="http://schemas.openxmlformats.org/markup-compatibility/2006" xmlns:aink="http://schemas.microsoft.com/office/drawing/2016/ink" xmlns:am3d="http://schemas.microsoft.com/office/drawing/2017/model3d" xmlns:o="urn:schemas-microsoft-com:office:office" xmlns:oel="http://schemas.microsoft.com/office/2019/extlst" xmlns:r="http://schemas.openxmlformats.org/officeDocument/2006/relationships" xmlns:m="http://schemas.openxmlformats.org/officeDocument/2006/math" xmlns:v="urn:schemas-microsoft-com:vml" xmlns:wp14="http://schemas.microsoft.com/office/word/2010/wordprocessingDrawing" xmlns:wp="http://schemas.openxmlformats.org/drawingml/2006/wordprocessingDrawing" xmlns:w10="urn:schemas-microsoft-com:office:word" xmlns:w="http://schemas.openxmlformats.org/wordprocessingml/2006/main" xmlns:w14="http://schemas.microsoft.com/office/word/2010/wordml" xmlns:w15="http://schemas.microsoft.com/office/word/2012/wordml" xmlns:w16cex="http://schemas.microsoft.com/office/word/2018/wordml/cex" xmlns:w16cid="http://schemas.microsoft.com/office/word/2016/wordml/cid" xmlns:w16="http://schemas.microsoft.com/office/word/2018/wordml" xmlns:w16sdtdh="http://schemas.microsoft.com/office/word/2020/wordml/sdtdatahash" xmlns:w16se="http://schemas.microsoft.com/office/word/2015/wordml/symex" xmlns:wpg="http://schemas.microsoft.com/office/word/2010/wordprocessingGroup" xmlns:wpi="http://schemas.microsoft.com/office/word/2010/wordprocessingInk" xmlns:wne="http://schemas.microsoft.com/office/word/2006/wordml" xmlns:wps="http://schemas.microsoft.com/office/word/2010/wordprocessingShape" mc:Ignorable="w14 w15 w16se w16cid w16 w16cex w16sdtdh wp14">
   <w:abstractNum w:abstractNumId="0" w15:restartNumberingAfterBreak="0">
+    <w:nsid w:val="2F161745"/>
+    <w:multiLevelType w:val="multilevel"/>
+    <w:tmpl w:val="DBE8FB92"/>
+    <w:lvl w:ilvl="0">
+      <w:start w:val="1"/>
+      <w:numFmt w:val="bullet"/>
+      <w:lvlText w:val=""/>
+      <w:lvlJc w:val="left"/>
+      <w:pPr>
+        <w:tabs>
+          <w:tab w:val="num" w:pos="720"/>
+        </w:tabs>
+        <w:ind w:left="720" w:hanging="360"/>
+      </w:pPr>
+      <w:rPr>
+        <w:rFonts w:ascii="Symbol" w:hAnsi="Symbol" w:hint="default"/>
+        <w:sz w:val="20"/>
+      </w:rPr>
+    </w:lvl>
+    <w:lvl w:ilvl="1" w:tentative="1">
+      <w:start w:val="1"/>
+      <w:numFmt w:val="bullet"/>
+      <w:lvlText w:val="o"/>
+      <w:lvlJc w:val="left"/>
+      <w:pPr>
+        <w:tabs>
+          <w:tab w:val="num" w:pos="1440"/>
+        </w:tabs>
+        <w:ind w:left="1440" w:hanging="360"/>
+      </w:pPr>
+      <w:rPr>
+        <w:rFonts w:ascii="Courier New" w:hAnsi="Courier New" w:hint="default"/>
+        <w:sz w:val="20"/>
+      </w:rPr>
+    </w:lvl>
+    <w:lvl w:ilvl="2" w:tentative="1">
+      <w:start w:val="1"/>
+      <w:numFmt w:val="bullet"/>
+      <w:lvlText w:val=""/>
+      <w:lvlJc w:val="left"/>
+      <w:pPr>
+        <w:tabs>
+          <w:tab w:val="num" w:pos="2160"/>
+        </w:tabs>
+        <w:ind w:left="2160" w:hanging="360"/>
+      </w:pPr>
+      <w:rPr>
+        <w:rFonts w:ascii="Wingdings" w:hAnsi="Wingdings" w:hint="default"/>
+        <w:sz w:val="20"/>
+      </w:rPr>
+    </w:lvl>
+    <w:lvl w:ilvl="3" w:tentative="1">
+      <w:start w:val="1"/>
+      <w:numFmt w:val="bullet"/>
+      <w:lvlText w:val=""/>
+      <w:lvlJc w:val="left"/>
+      <w:pPr>
+        <w:tabs>
+          <w:tab w:val="num" w:pos="2880"/>
+        </w:tabs>
+        <w:ind w:left="2880" w:hanging="360"/>
+      </w:pPr>
+      <w:rPr>
+        <w:rFonts w:ascii="Wingdings" w:hAnsi="Wingdings" w:hint="default"/>
+        <w:sz w:val="20"/>
+      </w:rPr>
+    </w:lvl>
+    <w:lvl w:ilvl="4" w:tentative="1">
+      <w:start w:val="1"/>
+      <w:numFmt w:val="bullet"/>
+      <w:lvlText w:val=""/>
+      <w:lvlJc w:val="left"/>
+      <w:pPr>
+        <w:tabs>
+          <w:tab w:val="num" w:pos="3600"/>
+        </w:tabs>
+        <w:ind w:left="3600" w:hanging="360"/>
+      </w:pPr>
+      <w:rPr>
+        <w:rFonts w:ascii="Wingdings" w:hAnsi="Wingdings" w:hint="default"/>
+        <w:sz w:val="20"/>
+      </w:rPr>
+    </w:lvl>
+    <w:lvl w:ilvl="5" w:tentative="1">
+      <w:start w:val="1"/>
+      <w:numFmt w:val="bullet"/>
+      <w:lvlText w:val=""/>
+      <w:lvlJc w:val="left"/>
+      <w:pPr>
+        <w:tabs>
+          <w:tab w:val="num" w:pos="4320"/>
+        </w:tabs>
+        <w:ind w:left="4320" w:hanging="360"/>
+      </w:pPr>
+      <w:rPr>
+        <w:rFonts w:ascii="Wingdings" w:hAnsi="Wingdings" w:hint="default"/>
+        <w:sz w:val="20"/>
+      </w:rPr>
+    </w:lvl>
+    <w:lvl w:ilvl="6" w:tentative="1">
+      <w:start w:val="1"/>
+      <w:numFmt w:val="bullet"/>
+      <w:lvlText w:val=""/>
+      <w:lvlJc w:val="left"/>
+      <w:pPr>
+        <w:tabs>
+          <w:tab w:val="num" w:pos="5040"/>
+        </w:tabs>
+        <w:ind w:left="5040" w:hanging="360"/>
+      </w:pPr>
+      <w:rPr>
+        <w:rFonts w:ascii="Wingdings" w:hAnsi="Wingdings" w:hint="default"/>
+        <w:sz w:val="20"/>
+      </w:rPr>
+    </w:lvl>
+    <w:lvl w:ilvl="7" w:tentative="1">
+      <w:start w:val="1"/>
+      <w:numFmt w:val="bullet"/>
+      <w:lvlText w:val=""/>
+      <w:lvlJc w:val="left"/>
+      <w:pPr>
+        <w:tabs>
+          <w:tab w:val="num" w:pos="5760"/>
+        </w:tabs>
+        <w:ind w:left="5760" w:hanging="360"/>
+      </w:pPr>
+      <w:rPr>
+        <w:rFonts w:ascii="Wingdings" w:hAnsi="Wingdings" w:hint="default"/>
+        <w:sz w:val="20"/>
+      </w:rPr>
+    </w:lvl>
+    <w:lvl w:ilvl="8" w:tentative="1">
+      <w:start w:val="1"/>
+      <w:numFmt w:val="bullet"/>
+      <w:lvlText w:val=""/>
+      <w:lvlJc w:val="left"/>
+      <w:pPr>
+        <w:tabs>
+          <w:tab w:val="num" w:pos="6480"/>
+        </w:tabs>
+        <w:ind w:left="6480" w:hanging="360"/>
+      </w:pPr>
+      <w:rPr>
+        <w:rFonts w:ascii="Wingdings" w:hAnsi="Wingdings" w:hint="default"/>
+        <w:sz w:val="20"/>
+      </w:rPr>
+    </w:lvl>
+  </w:abstractNum>
+  <w:abstractNum w:abstractNumId="1" w15:restartNumberingAfterBreak="0">
     <w:nsid w:val="5473753E"/>
     <w:multiLevelType w:val="multilevel"/>
-    <w:tmpl w:val="3C945A20"/>
+    <w:tmpl w:val="C2641A00"/>
     <w:lvl w:ilvl="0">
       <w:start w:val="1"/>
       <w:numFmt w:val="bullet"/>
@@ -12707,6 +13002,7 @@
       </w:pPr>
       <w:rPr>
         <w:rFonts w:ascii="Noto Sans Symbols" w:eastAsia="Noto Sans Symbols" w:hAnsi="Noto Sans Symbols" w:cs="Noto Sans Symbols"/>
+        <w:color w:val="auto"/>
         <w:vertAlign w:val="baseline"/>
       </w:rPr>
     </w:lvl>
@@ -12815,7 +13111,305 @@
       </w:rPr>
     </w:lvl>
   </w:abstractNum>
-  <w:abstractNum w:abstractNumId="1" w15:restartNumberingAfterBreak="0">
+  <w:abstractNum w:abstractNumId="2" w15:restartNumberingAfterBreak="0">
+    <w:nsid w:val="5D961699"/>
+    <w:multiLevelType w:val="multilevel"/>
+    <w:tmpl w:val="388224BC"/>
+    <w:lvl w:ilvl="0">
+      <w:start w:val="1"/>
+      <w:numFmt w:val="bullet"/>
+      <w:lvlText w:val=""/>
+      <w:lvlJc w:val="left"/>
+      <w:pPr>
+        <w:tabs>
+          <w:tab w:val="num" w:pos="720"/>
+        </w:tabs>
+        <w:ind w:left="720" w:hanging="360"/>
+      </w:pPr>
+      <w:rPr>
+        <w:rFonts w:ascii="Symbol" w:hAnsi="Symbol" w:hint="default"/>
+        <w:sz w:val="20"/>
+      </w:rPr>
+    </w:lvl>
+    <w:lvl w:ilvl="1" w:tentative="1">
+      <w:start w:val="1"/>
+      <w:numFmt w:val="bullet"/>
+      <w:lvlText w:val="o"/>
+      <w:lvlJc w:val="left"/>
+      <w:pPr>
+        <w:tabs>
+          <w:tab w:val="num" w:pos="1440"/>
+        </w:tabs>
+        <w:ind w:left="1440" w:hanging="360"/>
+      </w:pPr>
+      <w:rPr>
+        <w:rFonts w:ascii="Courier New" w:hAnsi="Courier New" w:hint="default"/>
+        <w:sz w:val="20"/>
+      </w:rPr>
+    </w:lvl>
+    <w:lvl w:ilvl="2" w:tentative="1">
+      <w:start w:val="1"/>
+      <w:numFmt w:val="bullet"/>
+      <w:lvlText w:val=""/>
+      <w:lvlJc w:val="left"/>
+      <w:pPr>
+        <w:tabs>
+          <w:tab w:val="num" w:pos="2160"/>
+        </w:tabs>
+        <w:ind w:left="2160" w:hanging="360"/>
+      </w:pPr>
+      <w:rPr>
+        <w:rFonts w:ascii="Wingdings" w:hAnsi="Wingdings" w:hint="default"/>
+        <w:sz w:val="20"/>
+      </w:rPr>
+    </w:lvl>
+    <w:lvl w:ilvl="3" w:tentative="1">
+      <w:start w:val="1"/>
+      <w:numFmt w:val="bullet"/>
+      <w:lvlText w:val=""/>
+      <w:lvlJc w:val="left"/>
+      <w:pPr>
+        <w:tabs>
+          <w:tab w:val="num" w:pos="2880"/>
+        </w:tabs>
+        <w:ind w:left="2880" w:hanging="360"/>
+      </w:pPr>
+      <w:rPr>
+        <w:rFonts w:ascii="Wingdings" w:hAnsi="Wingdings" w:hint="default"/>
+        <w:sz w:val="20"/>
+      </w:rPr>
+    </w:lvl>
+    <w:lvl w:ilvl="4" w:tentative="1">
+      <w:start w:val="1"/>
+      <w:numFmt w:val="bullet"/>
+      <w:lvlText w:val=""/>
+      <w:lvlJc w:val="left"/>
+      <w:pPr>
+        <w:tabs>
+          <w:tab w:val="num" w:pos="3600"/>
+        </w:tabs>
+        <w:ind w:left="3600" w:hanging="360"/>
+      </w:pPr>
+      <w:rPr>
+        <w:rFonts w:ascii="Wingdings" w:hAnsi="Wingdings" w:hint="default"/>
+        <w:sz w:val="20"/>
+      </w:rPr>
+    </w:lvl>
+    <w:lvl w:ilvl="5" w:tentative="1">
+      <w:start w:val="1"/>
+      <w:numFmt w:val="bullet"/>
+      <w:lvlText w:val=""/>
+      <w:lvlJc w:val="left"/>
+      <w:pPr>
+        <w:tabs>
+          <w:tab w:val="num" w:pos="4320"/>
+        </w:tabs>
+        <w:ind w:left="4320" w:hanging="360"/>
+      </w:pPr>
+      <w:rPr>
+        <w:rFonts w:ascii="Wingdings" w:hAnsi="Wingdings" w:hint="default"/>
+        <w:sz w:val="20"/>
+      </w:rPr>
+    </w:lvl>
+    <w:lvl w:ilvl="6" w:tentative="1">
+      <w:start w:val="1"/>
+      <w:numFmt w:val="bullet"/>
+      <w:lvlText w:val=""/>
+      <w:lvlJc w:val="left"/>
+      <w:pPr>
+        <w:tabs>
+          <w:tab w:val="num" w:pos="5040"/>
+        </w:tabs>
+        <w:ind w:left="5040" w:hanging="360"/>
+      </w:pPr>
+      <w:rPr>
+        <w:rFonts w:ascii="Wingdings" w:hAnsi="Wingdings" w:hint="default"/>
+        <w:sz w:val="20"/>
+      </w:rPr>
+    </w:lvl>
+    <w:lvl w:ilvl="7" w:tentative="1">
+      <w:start w:val="1"/>
+      <w:numFmt w:val="bullet"/>
+      <w:lvlText w:val=""/>
+      <w:lvlJc w:val="left"/>
+      <w:pPr>
+        <w:tabs>
+          <w:tab w:val="num" w:pos="5760"/>
+        </w:tabs>
+        <w:ind w:left="5760" w:hanging="360"/>
+      </w:pPr>
+      <w:rPr>
+        <w:rFonts w:ascii="Wingdings" w:hAnsi="Wingdings" w:hint="default"/>
+        <w:sz w:val="20"/>
+      </w:rPr>
+    </w:lvl>
+    <w:lvl w:ilvl="8" w:tentative="1">
+      <w:start w:val="1"/>
+      <w:numFmt w:val="bullet"/>
+      <w:lvlText w:val=""/>
+      <w:lvlJc w:val="left"/>
+      <w:pPr>
+        <w:tabs>
+          <w:tab w:val="num" w:pos="6480"/>
+        </w:tabs>
+        <w:ind w:left="6480" w:hanging="360"/>
+      </w:pPr>
+      <w:rPr>
+        <w:rFonts w:ascii="Wingdings" w:hAnsi="Wingdings" w:hint="default"/>
+        <w:sz w:val="20"/>
+      </w:rPr>
+    </w:lvl>
+  </w:abstractNum>
+  <w:abstractNum w:abstractNumId="3" w15:restartNumberingAfterBreak="0">
+    <w:nsid w:val="72130EDA"/>
+    <w:multiLevelType w:val="multilevel"/>
+    <w:tmpl w:val="00B22DE8"/>
+    <w:lvl w:ilvl="0">
+      <w:start w:val="1"/>
+      <w:numFmt w:val="bullet"/>
+      <w:lvlText w:val=""/>
+      <w:lvlJc w:val="left"/>
+      <w:pPr>
+        <w:tabs>
+          <w:tab w:val="num" w:pos="720"/>
+        </w:tabs>
+        <w:ind w:left="720" w:hanging="360"/>
+      </w:pPr>
+      <w:rPr>
+        <w:rFonts w:ascii="Symbol" w:hAnsi="Symbol" w:hint="default"/>
+        <w:sz w:val="20"/>
+      </w:rPr>
+    </w:lvl>
+    <w:lvl w:ilvl="1" w:tentative="1">
+      <w:start w:val="1"/>
+      <w:numFmt w:val="bullet"/>
+      <w:lvlText w:val="o"/>
+      <w:lvlJc w:val="left"/>
+      <w:pPr>
+        <w:tabs>
+          <w:tab w:val="num" w:pos="1440"/>
+        </w:tabs>
+        <w:ind w:left="1440" w:hanging="360"/>
+      </w:pPr>
+      <w:rPr>
+        <w:rFonts w:ascii="Courier New" w:hAnsi="Courier New" w:hint="default"/>
+        <w:sz w:val="20"/>
+      </w:rPr>
+    </w:lvl>
+    <w:lvl w:ilvl="2" w:tentative="1">
+      <w:start w:val="1"/>
+      <w:numFmt w:val="bullet"/>
+      <w:lvlText w:val=""/>
+      <w:lvlJc w:val="left"/>
+      <w:pPr>
+        <w:tabs>
+          <w:tab w:val="num" w:pos="2160"/>
+        </w:tabs>
+        <w:ind w:left="2160" w:hanging="360"/>
+      </w:pPr>
+      <w:rPr>
+        <w:rFonts w:ascii="Wingdings" w:hAnsi="Wingdings" w:hint="default"/>
+        <w:sz w:val="20"/>
+      </w:rPr>
+    </w:lvl>
+    <w:lvl w:ilvl="3" w:tentative="1">
+      <w:start w:val="1"/>
+      <w:numFmt w:val="bullet"/>
+      <w:lvlText w:val=""/>
+      <w:lvlJc w:val="left"/>
+      <w:pPr>
+        <w:tabs>
+          <w:tab w:val="num" w:pos="2880"/>
+        </w:tabs>
+        <w:ind w:left="2880" w:hanging="360"/>
+      </w:pPr>
+      <w:rPr>
+        <w:rFonts w:ascii="Wingdings" w:hAnsi="Wingdings" w:hint="default"/>
+        <w:sz w:val="20"/>
+      </w:rPr>
+    </w:lvl>
+    <w:lvl w:ilvl="4" w:tentative="1">
+      <w:start w:val="1"/>
+      <w:numFmt w:val="bullet"/>
+      <w:lvlText w:val=""/>
+      <w:lvlJc w:val="left"/>
+      <w:pPr>
+        <w:tabs>
+          <w:tab w:val="num" w:pos="3600"/>
+        </w:tabs>
+        <w:ind w:left="3600" w:hanging="360"/>
+      </w:pPr>
+      <w:rPr>
+        <w:rFonts w:ascii="Wingdings" w:hAnsi="Wingdings" w:hint="default"/>
+        <w:sz w:val="20"/>
+      </w:rPr>
+    </w:lvl>
+    <w:lvl w:ilvl="5" w:tentative="1">
+      <w:start w:val="1"/>
+      <w:numFmt w:val="bullet"/>
+      <w:lvlText w:val=""/>
+      <w:lvlJc w:val="left"/>
+      <w:pPr>
+        <w:tabs>
+          <w:tab w:val="num" w:pos="4320"/>
+        </w:tabs>
+        <w:ind w:left="4320" w:hanging="360"/>
+      </w:pPr>
+      <w:rPr>
+        <w:rFonts w:ascii="Wingdings" w:hAnsi="Wingdings" w:hint="default"/>
+        <w:sz w:val="20"/>
+      </w:rPr>
+    </w:lvl>
+    <w:lvl w:ilvl="6" w:tentative="1">
+      <w:start w:val="1"/>
+      <w:numFmt w:val="bullet"/>
+      <w:lvlText w:val=""/>
+      <w:lvlJc w:val="left"/>
+      <w:pPr>
+        <w:tabs>
+          <w:tab w:val="num" w:pos="5040"/>
+        </w:tabs>
+        <w:ind w:left="5040" w:hanging="360"/>
+      </w:pPr>
+      <w:rPr>
+        <w:rFonts w:ascii="Wingdings" w:hAnsi="Wingdings" w:hint="default"/>
+        <w:sz w:val="20"/>
+      </w:rPr>
+    </w:lvl>
+    <w:lvl w:ilvl="7" w:tentative="1">
+      <w:start w:val="1"/>
+      <w:numFmt w:val="bullet"/>
+      <w:lvlText w:val=""/>
+      <w:lvlJc w:val="left"/>
+      <w:pPr>
+        <w:tabs>
+          <w:tab w:val="num" w:pos="5760"/>
+        </w:tabs>
+        <w:ind w:left="5760" w:hanging="360"/>
+      </w:pPr>
+      <w:rPr>
+        <w:rFonts w:ascii="Wingdings" w:hAnsi="Wingdings" w:hint="default"/>
+        <w:sz w:val="20"/>
+      </w:rPr>
+    </w:lvl>
+    <w:lvl w:ilvl="8" w:tentative="1">
+      <w:start w:val="1"/>
+      <w:numFmt w:val="bullet"/>
+      <w:lvlText w:val=""/>
+      <w:lvlJc w:val="left"/>
+      <w:pPr>
+        <w:tabs>
+          <w:tab w:val="num" w:pos="6480"/>
+        </w:tabs>
+        <w:ind w:left="6480" w:hanging="360"/>
+      </w:pPr>
+      <w:rPr>
+        <w:rFonts w:ascii="Wingdings" w:hAnsi="Wingdings" w:hint="default"/>
+        <w:sz w:val="20"/>
+      </w:rPr>
+    </w:lvl>
+  </w:abstractNum>
+  <w:abstractNum w:abstractNumId="4" w15:restartNumberingAfterBreak="0">
     <w:nsid w:val="7638142F"/>
     <w:multiLevelType w:val="multilevel"/>
     <w:tmpl w:val="13CE1890"/>
@@ -12929,10 +13523,19 @@
     </w:lvl>
   </w:abstractNum>
   <w:num w:numId="1" w16cid:durableId="2009477227">
+    <w:abstractNumId w:val="4"/>
+  </w:num>
+  <w:num w:numId="2" w16cid:durableId="1268272555">
     <w:abstractNumId w:val="1"/>
   </w:num>
-  <w:num w:numId="2" w16cid:durableId="1268272555">
+  <w:num w:numId="3" w16cid:durableId="766658025">
     <w:abstractNumId w:val="0"/>
+  </w:num>
+  <w:num w:numId="4" w16cid:durableId="180321375">
+    <w:abstractNumId w:val="2"/>
+  </w:num>
+  <w:num w:numId="5" w16cid:durableId="997348219">
+    <w:abstractNumId w:val="3"/>
   </w:num>
 </w:numbering>
 </file>
@@ -13527,9 +14130,7 @@
       <w:tblStyleRowBandSize w:val="1"/>
       <w:tblStyleColBandSize w:val="1"/>
       <w:tblCellMar>
-        <w:top w:w="0" w:type="dxa"/>
         <w:left w:w="70" w:type="dxa"/>
-        <w:bottom w:w="0" w:type="dxa"/>
         <w:right w:w="70" w:type="dxa"/>
       </w:tblCellMar>
     </w:tblPr>
@@ -13540,9 +14141,7 @@
       <w:tblStyleRowBandSize w:val="1"/>
       <w:tblStyleColBandSize w:val="1"/>
       <w:tblCellMar>
-        <w:top w:w="0" w:type="dxa"/>
         <w:left w:w="70" w:type="dxa"/>
-        <w:bottom w:w="0" w:type="dxa"/>
         <w:right w:w="70" w:type="dxa"/>
       </w:tblCellMar>
     </w:tblPr>
@@ -13553,9 +14152,7 @@
       <w:tblStyleRowBandSize w:val="1"/>
       <w:tblStyleColBandSize w:val="1"/>
       <w:tblCellMar>
-        <w:top w:w="0" w:type="dxa"/>
         <w:left w:w="108" w:type="dxa"/>
-        <w:bottom w:w="0" w:type="dxa"/>
         <w:right w:w="108" w:type="dxa"/>
       </w:tblCellMar>
     </w:tblPr>
@@ -13566,9 +14163,7 @@
       <w:tblStyleRowBandSize w:val="1"/>
       <w:tblStyleColBandSize w:val="1"/>
       <w:tblCellMar>
-        <w:top w:w="0" w:type="dxa"/>
         <w:left w:w="10" w:type="dxa"/>
-        <w:bottom w:w="0" w:type="dxa"/>
         <w:right w:w="10" w:type="dxa"/>
       </w:tblCellMar>
     </w:tblPr>
@@ -13579,9 +14174,7 @@
       <w:tblStyleRowBandSize w:val="1"/>
       <w:tblStyleColBandSize w:val="1"/>
       <w:tblCellMar>
-        <w:top w:w="0" w:type="dxa"/>
         <w:left w:w="10" w:type="dxa"/>
-        <w:bottom w:w="0" w:type="dxa"/>
         <w:right w:w="10" w:type="dxa"/>
       </w:tblCellMar>
     </w:tblPr>
@@ -13592,9 +14185,7 @@
       <w:tblStyleRowBandSize w:val="1"/>
       <w:tblStyleColBandSize w:val="1"/>
       <w:tblCellMar>
-        <w:top w:w="0" w:type="dxa"/>
         <w:left w:w="10" w:type="dxa"/>
-        <w:bottom w:w="0" w:type="dxa"/>
         <w:right w:w="10" w:type="dxa"/>
       </w:tblCellMar>
     </w:tblPr>
@@ -13605,9 +14196,7 @@
       <w:tblStyleRowBandSize w:val="1"/>
       <w:tblStyleColBandSize w:val="1"/>
       <w:tblCellMar>
-        <w:top w:w="0" w:type="dxa"/>
         <w:left w:w="70" w:type="dxa"/>
-        <w:bottom w:w="0" w:type="dxa"/>
         <w:right w:w="70" w:type="dxa"/>
       </w:tblCellMar>
     </w:tblPr>
@@ -13618,9 +14207,7 @@
       <w:tblStyleRowBandSize w:val="1"/>
       <w:tblStyleColBandSize w:val="1"/>
       <w:tblCellMar>
-        <w:top w:w="0" w:type="dxa"/>
         <w:left w:w="70" w:type="dxa"/>
-        <w:bottom w:w="0" w:type="dxa"/>
         <w:right w:w="70" w:type="dxa"/>
       </w:tblCellMar>
     </w:tblPr>
@@ -13631,9 +14218,7 @@
       <w:tblStyleRowBandSize w:val="1"/>
       <w:tblStyleColBandSize w:val="1"/>
       <w:tblCellMar>
-        <w:top w:w="0" w:type="dxa"/>
         <w:left w:w="108" w:type="dxa"/>
-        <w:bottom w:w="0" w:type="dxa"/>
         <w:right w:w="108" w:type="dxa"/>
       </w:tblCellMar>
     </w:tblPr>
@@ -13644,9 +14229,7 @@
       <w:tblStyleRowBandSize w:val="1"/>
       <w:tblStyleColBandSize w:val="1"/>
       <w:tblCellMar>
-        <w:top w:w="0" w:type="dxa"/>
         <w:left w:w="70" w:type="dxa"/>
-        <w:bottom w:w="0" w:type="dxa"/>
         <w:right w:w="70" w:type="dxa"/>
       </w:tblCellMar>
     </w:tblPr>
@@ -13657,9 +14240,7 @@
       <w:tblStyleRowBandSize w:val="1"/>
       <w:tblStyleColBandSize w:val="1"/>
       <w:tblCellMar>
-        <w:top w:w="0" w:type="dxa"/>
         <w:left w:w="70" w:type="dxa"/>
-        <w:bottom w:w="0" w:type="dxa"/>
         <w:right w:w="70" w:type="dxa"/>
       </w:tblCellMar>
     </w:tblPr>
@@ -13670,12 +14251,38 @@
       <w:tblStyleRowBandSize w:val="1"/>
       <w:tblStyleColBandSize w:val="1"/>
       <w:tblCellMar>
-        <w:top w:w="0" w:type="dxa"/>
         <w:left w:w="70" w:type="dxa"/>
-        <w:bottom w:w="0" w:type="dxa"/>
         <w:right w:w="70" w:type="dxa"/>
       </w:tblCellMar>
     </w:tblPr>
+  </w:style>
+  <w:style w:type="paragraph" w:styleId="NormalWeb">
+    <w:name w:val="Normal (Web)"/>
+    <w:basedOn w:val="Normal"/>
+    <w:uiPriority w:val="99"/>
+    <w:unhideWhenUsed/>
+    <w:rsid w:val="00A46BA7"/>
+    <w:pPr>
+      <w:spacing w:before="100" w:beforeAutospacing="1" w:after="100" w:afterAutospacing="1"/>
+    </w:pPr>
+    <w:rPr>
+      <w:rFonts w:ascii="Times New Roman" w:eastAsia="Times New Roman" w:hAnsi="Times New Roman" w:cs="Times New Roman"/>
+      <w:sz w:val="24"/>
+      <w:szCs w:val="24"/>
+      <w:lang w:val="es-AR" w:eastAsia="es-ES_tradnl"/>
+    </w:rPr>
+  </w:style>
+  <w:style w:type="character" w:styleId="Hipervnculo">
+    <w:name w:val="Hyperlink"/>
+    <w:basedOn w:val="Fuentedeprrafopredeter"/>
+    <w:uiPriority w:val="99"/>
+    <w:semiHidden/>
+    <w:unhideWhenUsed/>
+    <w:rsid w:val="00A46BA7"/>
+    <w:rPr>
+      <w:color w:val="0000FF"/>
+      <w:u w:val="single"/>
+    </w:rPr>
   </w:style>
 </w:styles>
 </file>

</xml_diff>

<commit_message>
Agrego las nuevas historias de usuario agregadas al repositorio
</commit_message>
<xml_diff>
--- a/Especificación de Requerimientos IEEE 830.docx
+++ b/Especificación de Requerimientos IEEE 830.docx
@@ -10667,10 +10667,7 @@
         <w:t xml:space="preserve"> </w:t>
       </w:r>
       <w:r>
-        <w:t xml:space="preserve">quiero </w:t>
-      </w:r>
-      <w:r>
-        <w:t>acceder al registro de consultas para poder comunicarnos con el usuario cliente</w:t>
+        <w:t>quiero acceder al registro de consultas para poder comunicarnos con el usuario cliente</w:t>
       </w:r>
       <w:r>
         <w:t xml:space="preserve"> y concretar la oferta de servicios.</w:t>
@@ -10685,25 +10682,7 @@
     <w:p/>
     <w:p>
       <w:r>
-        <w:t>Como usuario</w:t>
-      </w:r>
-      <w:r>
-        <w:t xml:space="preserve"> cliente</w:t>
-      </w:r>
-      <w:r>
-        <w:t xml:space="preserve"> quiero poder ordenar los distintos servicios por precio para poder</w:t>
-      </w:r>
-      <w:r>
-        <w:t xml:space="preserve"> </w:t>
-      </w:r>
-      <w:r>
-        <w:t>comparar f</w:t>
-      </w:r>
-      <w:r>
-        <w:t>á</w:t>
-      </w:r>
-      <w:r>
-        <w:t>cilmente mis opciones.</w:t>
+        <w:t>Como usuario cliente quiero poder ordenar los distintos servicios por precio para poder comparar fácilmente mis opciones.</w:t>
       </w:r>
     </w:p>
     <w:p/>
@@ -10806,6 +10785,353 @@
         <w:t>Como usuario cliente quiero tener acceso a un carrito que me permita llevar control de lo adquirido previo al pago de los servicios.</w:t>
       </w:r>
     </w:p>
+    <w:p/>
+    <w:p>
+      <w:r>
+        <w:t>#US10</w:t>
+      </w:r>
+    </w:p>
+    <w:p/>
+    <w:p>
+      <w:r>
+        <w:t xml:space="preserve">Como usuario administrador quiero tener la </w:t>
+      </w:r>
+      <w:r>
+        <w:t>opción</w:t>
+      </w:r>
+      <w:r>
+        <w:t xml:space="preserve"> de remover publicaciones en la </w:t>
+      </w:r>
+      <w:r>
+        <w:t>página</w:t>
+      </w:r>
+      <w:r>
+        <w:t xml:space="preserve"> para</w:t>
+      </w:r>
+      <w:r>
+        <w:t xml:space="preserve"> </w:t>
+      </w:r>
+      <w:r>
+        <w:t>evitar</w:t>
+      </w:r>
+      <w:r>
+        <w:t xml:space="preserve"> </w:t>
+      </w:r>
+      <w:r>
+        <w:t>que se creen anuncios inadecuados o falsos, entre otras cosas.</w:t>
+      </w:r>
+    </w:p>
+    <w:p/>
+    <w:p>
+      <w:r>
+        <w:t>#US11</w:t>
+      </w:r>
+    </w:p>
+    <w:p/>
+    <w:p>
+      <w:r>
+        <w:t xml:space="preserve">Como usuario administrador quiero tener la </w:t>
+      </w:r>
+      <w:r>
+        <w:t>opción</w:t>
+      </w:r>
+      <w:r>
+        <w:t xml:space="preserve"> de remover reseñas de clientes para poder evitar comentarios</w:t>
+      </w:r>
+      <w:r>
+        <w:t xml:space="preserve"> </w:t>
+      </w:r>
+      <w:r>
+        <w:t xml:space="preserve">inadecuados o que busquen empeorar la </w:t>
+      </w:r>
+      <w:r>
+        <w:t>reputación</w:t>
+      </w:r>
+      <w:r>
+        <w:t xml:space="preserve"> de un servicio</w:t>
+      </w:r>
+      <w:r>
+        <w:t xml:space="preserve"> </w:t>
+      </w:r>
+      <w:r>
+        <w:t>injustamente.</w:t>
+      </w:r>
+    </w:p>
+    <w:p/>
+    <w:p>
+      <w:r>
+        <w:t>#US12</w:t>
+      </w:r>
+    </w:p>
+    <w:p/>
+    <w:p>
+      <w:r>
+        <w:t xml:space="preserve">Como usuario administrador quiero tener la </w:t>
+      </w:r>
+      <w:r>
+        <w:t>opción</w:t>
+      </w:r>
+      <w:r>
+        <w:t xml:space="preserve"> de bloquear permanentemente otras cuentas de usuario para</w:t>
+      </w:r>
+      <w:r>
+        <w:t xml:space="preserve"> </w:t>
+      </w:r>
+      <w:r>
+        <w:t xml:space="preserve">poder proteger la </w:t>
+      </w:r>
+      <w:r>
+        <w:t>página</w:t>
+      </w:r>
+      <w:r>
+        <w:t xml:space="preserve"> de personas que buscan hacer un uso inadecuado de esta.</w:t>
+      </w:r>
+    </w:p>
+    <w:p/>
+    <w:p>
+      <w:r>
+        <w:t>#US13</w:t>
+      </w:r>
+    </w:p>
+    <w:p/>
+    <w:p>
+      <w:r>
+        <w:t xml:space="preserve">Como usuario administrador quiero tener la </w:t>
+      </w:r>
+      <w:r>
+        <w:t>opción</w:t>
+      </w:r>
+      <w:r>
+        <w:t xml:space="preserve"> de comunicarme con </w:t>
+      </w:r>
+      <w:r>
+        <w:t>algún</w:t>
+      </w:r>
+      <w:r>
+        <w:t xml:space="preserve"> usuario representante de servicio para</w:t>
+      </w:r>
+      <w:r>
+        <w:t xml:space="preserve"> </w:t>
+      </w:r>
+      <w:r>
+        <w:t>solucionar inconvenientes que se generen con su publicación</w:t>
+      </w:r>
+      <w:r>
+        <w:t>.</w:t>
+      </w:r>
+    </w:p>
+    <w:p/>
+    <w:p>
+      <w:r>
+        <w:t>#US14</w:t>
+      </w:r>
+    </w:p>
+    <w:p/>
+    <w:p>
+      <w:r>
+        <w:t>Como usuario administrador quiero poder acceder al historial de servicios adquiridos por un cliente y al</w:t>
+      </w:r>
+      <w:r>
+        <w:t xml:space="preserve"> </w:t>
+      </w:r>
+      <w:r>
+        <w:t>historial de servicios publicados por un representante de servicio para poder estar al tanto de las acciones</w:t>
+      </w:r>
+      <w:r>
+        <w:t xml:space="preserve"> </w:t>
+      </w:r>
+      <w:r>
+        <w:t>de los distintos usuarios</w:t>
+      </w:r>
+      <w:r>
+        <w:t>.</w:t>
+      </w:r>
+    </w:p>
+    <w:p/>
+    <w:p>
+      <w:r>
+        <w:t>#US15</w:t>
+      </w:r>
+    </w:p>
+    <w:p/>
+    <w:p>
+      <w:r>
+        <w:t xml:space="preserve">Como usuario representante de servicio quiero tener una </w:t>
+      </w:r>
+      <w:r>
+        <w:t>opción</w:t>
+      </w:r>
+      <w:r>
+        <w:t xml:space="preserve"> para contactar con un usuario de </w:t>
+      </w:r>
+      <w:r>
+        <w:t>atención</w:t>
+      </w:r>
+      <w:r>
+        <w:t xml:space="preserve"> al cliente</w:t>
+      </w:r>
+      <w:r>
+        <w:t xml:space="preserve"> </w:t>
+      </w:r>
+      <w:r>
+        <w:t>para poder solucionar cualquier inconveniente con mis servicios publicados</w:t>
+      </w:r>
+      <w:r>
+        <w:t>.</w:t>
+      </w:r>
+    </w:p>
+    <w:p/>
+    <w:p>
+      <w:r>
+        <w:t>#US16</w:t>
+      </w:r>
+    </w:p>
+    <w:p/>
+    <w:p>
+      <w:r>
+        <w:t xml:space="preserve">Como usuario representante de servicio quiero tener la </w:t>
+      </w:r>
+      <w:r>
+        <w:t>opción</w:t>
+      </w:r>
+      <w:r>
+        <w:t xml:space="preserve"> de dar de baja un servicio propio para mantener</w:t>
+      </w:r>
+      <w:r>
+        <w:t xml:space="preserve"> </w:t>
+      </w:r>
+      <w:r>
+        <w:t>un mejor control de lo que ofrezco a los clientes.</w:t>
+      </w:r>
+    </w:p>
+    <w:p/>
+    <w:p>
+      <w:r>
+        <w:t>#US17</w:t>
+      </w:r>
+    </w:p>
+    <w:p/>
+    <w:p>
+      <w:r>
+        <w:t xml:space="preserve">Como usuario representante de servicio quiero poder configurar las </w:t>
+      </w:r>
+      <w:r>
+        <w:t>imágenes</w:t>
+      </w:r>
+      <w:r>
+        <w:t xml:space="preserve">, </w:t>
+      </w:r>
+      <w:r>
+        <w:t>títulos</w:t>
+      </w:r>
+      <w:r>
+        <w:t xml:space="preserve"> y descripciones que aparecen</w:t>
+      </w:r>
+      <w:r>
+        <w:t xml:space="preserve"> </w:t>
+      </w:r>
+      <w:r>
+        <w:t xml:space="preserve">en mis publicaciones para poder dar a conocer mejor las </w:t>
+      </w:r>
+      <w:r>
+        <w:t>características</w:t>
+      </w:r>
+      <w:r>
+        <w:t xml:space="preserve"> de los servicios que ofrezco</w:t>
+      </w:r>
+      <w:r>
+        <w:t>.</w:t>
+      </w:r>
+    </w:p>
+    <w:p/>
+    <w:p>
+      <w:r>
+        <w:t>#US18</w:t>
+      </w:r>
+    </w:p>
+    <w:p/>
+    <w:p>
+      <w:r>
+        <w:t>Como usuario representante de servicio quiero poder establecer y posteriormente modificar los precios de mis</w:t>
+      </w:r>
+      <w:r>
+        <w:t xml:space="preserve"> </w:t>
+      </w:r>
+      <w:r>
+        <w:t xml:space="preserve">publicaciones y los distintos </w:t>
+      </w:r>
+      <w:r>
+        <w:t>métodos</w:t>
+      </w:r>
+      <w:r>
+        <w:t xml:space="preserve"> de pago que acepto para estos</w:t>
+      </w:r>
+      <w:r>
+        <w:t>.</w:t>
+      </w:r>
+    </w:p>
+    <w:p/>
+    <w:p>
+      <w:r>
+        <w:t>#US19</w:t>
+      </w:r>
+    </w:p>
+    <w:p/>
+    <w:p>
+      <w:r>
+        <w:lastRenderedPageBreak/>
+        <w:t xml:space="preserve">Como usuario de </w:t>
+      </w:r>
+      <w:r>
+        <w:t>atención</w:t>
+      </w:r>
+      <w:r>
+        <w:t xml:space="preserve"> al cliente quiero poder tener acceso al historial de servicios del cliente o proveedor de servicio con el que estoy tratando para estar mejor informado de su </w:t>
+      </w:r>
+      <w:r>
+        <w:t>situación</w:t>
+      </w:r>
+      <w:r>
+        <w:t>.</w:t>
+      </w:r>
+    </w:p>
+    <w:p/>
+    <w:p>
+      <w:r>
+        <w:t>#US20</w:t>
+      </w:r>
+    </w:p>
+    <w:p/>
+    <w:p>
+      <w:r>
+        <w:t xml:space="preserve">Como usuario de </w:t>
+      </w:r>
+      <w:r>
+        <w:t>atención</w:t>
+      </w:r>
+      <w:r>
+        <w:t xml:space="preserve"> al cliente quiero tener un medio de </w:t>
+      </w:r>
+      <w:r>
+        <w:t>comunicación</w:t>
+      </w:r>
+      <w:r>
+        <w:t xml:space="preserve"> </w:t>
+      </w:r>
+      <w:r>
+        <w:t>rápida</w:t>
+      </w:r>
+      <w:r>
+        <w:t xml:space="preserve"> con el cliente o proveedor de</w:t>
+      </w:r>
+      <w:r>
+        <w:t xml:space="preserve"> </w:t>
+      </w:r>
+      <w:r>
+        <w:t>servicio como puede ser una ventana de chat para poder interactuar directamente con estos.</w:t>
+      </w:r>
+    </w:p>
+    <w:p/>
     <w:p/>
     <w:p/>
     <w:p>
@@ -11843,7 +12169,7 @@
         </mc:Choice>
         <mc:Fallback>
           <w:pict>
-            <v:rect w14:anchorId="7F3096DF" id="Rectángulo 1" o:spid="_x0000_s1026" style="position:absolute;margin-left:471pt;margin-top:736pt;width:31.2pt;height:22.9pt;z-index:251658240;visibility:visible;mso-wrap-style:square;mso-wrap-distance-left:9pt;mso-wrap-distance-top:0;mso-wrap-distance-right:9pt;mso-wrap-distance-bottom:0;mso-position-horizontal:absolute;mso-position-horizontal-relative:text;mso-position-vertical:absolute;mso-position-vertical-relative:text;v-text-anchor:middle" o:gfxdata="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" stroked="f">
+            <v:rect w14:anchorId="7F3096DF" id="Rectángulo 1" o:spid="_x0000_s1026" style="position:absolute;margin-left:471pt;margin-top:736pt;width:31.2pt;height:22.9pt;z-index:251658240;visibility:visible;mso-wrap-style:square;mso-wrap-distance-left:9pt;mso-wrap-distance-top:0;mso-wrap-distance-right:9pt;mso-wrap-distance-bottom:0;mso-position-horizontal:absolute;mso-position-horizontal-relative:text;mso-position-vertical:absolute;mso-position-vertical-relative:text;v-text-anchor:middle" o:gfxdata="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" stroked="f">
               <v:textbox inset="0,1.2694mm,0,1.2694mm">
                 <w:txbxContent>
                   <w:p>

</xml_diff>